<commit_message>
Join messages (not ready)
</commit_message>
<xml_diff>
--- a/Doc/UeiBridge design.docx
+++ b/Doc/UeiBridge design.docx
@@ -85,7 +85,7 @@
           <w:r>
             <w:fldChar w:fldCharType="separate"/>
           </w:r>
-          <w:hyperlink w:anchor="_Toc156811166" w:history="1">
+          <w:hyperlink w:anchor="_Toc159695636" w:history="1">
             <w:r>
               <w:rPr>
                 <w:rStyle w:val="Hyperlink"/>
@@ -128,7 +128,7 @@
                 <w:noProof/>
                 <w:webHidden/>
               </w:rPr>
-              <w:instrText xml:space="preserve"> PAGEREF _Toc156811166 \h </w:instrText>
+              <w:instrText xml:space="preserve"> PAGEREF _Toc159695636 \h </w:instrText>
             </w:r>
             <w:r>
               <w:rPr>
@@ -173,7 +173,7 @@
               <w14:ligatures w14:val="none"/>
             </w:rPr>
           </w:pPr>
-          <w:hyperlink w:anchor="_Toc156811167" w:history="1">
+          <w:hyperlink w:anchor="_Toc159695637" w:history="1">
             <w:r>
               <w:rPr>
                 <w:rStyle w:val="Hyperlink"/>
@@ -216,7 +216,7 @@
                 <w:noProof/>
                 <w:webHidden/>
               </w:rPr>
-              <w:instrText xml:space="preserve"> PAGEREF _Toc156811167 \h </w:instrText>
+              <w:instrText xml:space="preserve"> PAGEREF _Toc159695637 \h </w:instrText>
             </w:r>
             <w:r>
               <w:rPr>
@@ -261,7 +261,7 @@
               <w14:ligatures w14:val="none"/>
             </w:rPr>
           </w:pPr>
-          <w:hyperlink w:anchor="_Toc156811168" w:history="1">
+          <w:hyperlink w:anchor="_Toc159695638" w:history="1">
             <w:r>
               <w:rPr>
                 <w:rStyle w:val="Hyperlink"/>
@@ -304,7 +304,7 @@
                 <w:noProof/>
                 <w:webHidden/>
               </w:rPr>
-              <w:instrText xml:space="preserve"> PAGEREF _Toc156811168 \h </w:instrText>
+              <w:instrText xml:space="preserve"> PAGEREF _Toc159695638 \h </w:instrText>
             </w:r>
             <w:r>
               <w:rPr>
@@ -349,7 +349,7 @@
               <w14:ligatures w14:val="none"/>
             </w:rPr>
           </w:pPr>
-          <w:hyperlink w:anchor="_Toc156811169" w:history="1">
+          <w:hyperlink w:anchor="_Toc159695639" w:history="1">
             <w:r>
               <w:rPr>
                 <w:rStyle w:val="Hyperlink"/>
@@ -392,7 +392,7 @@
                 <w:noProof/>
                 <w:webHidden/>
               </w:rPr>
-              <w:instrText xml:space="preserve"> PAGEREF _Toc156811169 \h </w:instrText>
+              <w:instrText xml:space="preserve"> PAGEREF _Toc159695639 \h </w:instrText>
             </w:r>
             <w:r>
               <w:rPr>
@@ -437,7 +437,7 @@
               <w14:ligatures w14:val="none"/>
             </w:rPr>
           </w:pPr>
-          <w:hyperlink w:anchor="_Toc156811170" w:history="1">
+          <w:hyperlink w:anchor="_Toc159695640" w:history="1">
             <w:r>
               <w:rPr>
                 <w:rStyle w:val="Hyperlink"/>
@@ -480,7 +480,7 @@
                 <w:noProof/>
                 <w:webHidden/>
               </w:rPr>
-              <w:instrText xml:space="preserve"> PAGEREF _Toc156811170 \h </w:instrText>
+              <w:instrText xml:space="preserve"> PAGEREF _Toc159695640 \h </w:instrText>
             </w:r>
             <w:r>
               <w:rPr>
@@ -525,10 +525,11 @@
               <w14:ligatures w14:val="none"/>
             </w:rPr>
           </w:pPr>
-          <w:hyperlink w:anchor="_Toc156811171" w:history="1">
+          <w:hyperlink w:anchor="_Toc159695641" w:history="1">
             <w:r>
               <w:rPr>
                 <w:rStyle w:val="Hyperlink"/>
+                <w:strike/>
                 <w:noProof/>
               </w:rPr>
               <w:t>3.2</w:t>
@@ -545,23 +546,98 @@
             <w:r>
               <w:rPr>
                 <w:rStyle w:val="Hyperlink"/>
-                <w:noProof/>
-              </w:rPr>
-              <w:t>Block se</w:t>
-            </w:r>
+                <w:strike/>
+                <w:noProof/>
+              </w:rPr>
+              <w:t>Block sensor</w:t>
+            </w:r>
+            <w:r>
+              <w:rPr>
+                <w:noProof/>
+                <w:webHidden/>
+              </w:rPr>
+              <w:tab/>
+            </w:r>
+            <w:r>
+              <w:rPr>
+                <w:noProof/>
+                <w:webHidden/>
+              </w:rPr>
+              <w:fldChar w:fldCharType="begin"/>
+            </w:r>
+            <w:r>
+              <w:rPr>
+                <w:noProof/>
+                <w:webHidden/>
+              </w:rPr>
+              <w:instrText xml:space="preserve"> PAGEREF _Toc159695641 \h </w:instrText>
+            </w:r>
+            <w:r>
+              <w:rPr>
+                <w:noProof/>
+                <w:webHidden/>
+              </w:rPr>
+            </w:r>
+            <w:r>
+              <w:rPr>
+                <w:noProof/>
+                <w:webHidden/>
+              </w:rPr>
+              <w:fldChar w:fldCharType="separate"/>
+            </w:r>
+            <w:r>
+              <w:rPr>
+                <w:noProof/>
+                <w:webHidden/>
+              </w:rPr>
+              <w:t>3</w:t>
+            </w:r>
+            <w:r>
+              <w:rPr>
+                <w:noProof/>
+                <w:webHidden/>
+              </w:rPr>
+              <w:fldChar w:fldCharType="end"/>
+            </w:r>
+          </w:hyperlink>
+        </w:p>
+        <w:p>
+          <w:pPr>
+            <w:pStyle w:val="TOC2"/>
+            <w:tabs>
+              <w:tab w:val="left" w:pos="1100"/>
+              <w:tab w:val="right" w:leader="dot" w:pos="9350"/>
+            </w:tabs>
+            <w:rPr>
+              <w:rFonts w:asciiTheme="minorHAnsi" w:eastAsiaTheme="minorEastAsia" w:hAnsiTheme="minorHAnsi" w:cstheme="minorBidi"/>
+              <w:noProof/>
+              <w:kern w:val="0"/>
+              <w14:ligatures w14:val="none"/>
+            </w:rPr>
+          </w:pPr>
+          <w:hyperlink w:anchor="_Toc159695642" w:history="1">
             <w:r>
               <w:rPr>
                 <w:rStyle w:val="Hyperlink"/>
                 <w:noProof/>
               </w:rPr>
-              <w:t>n</w:t>
+              <w:t>3.3</w:t>
+            </w:r>
+            <w:r>
+              <w:rPr>
+                <w:rFonts w:asciiTheme="minorHAnsi" w:eastAsiaTheme="minorEastAsia" w:hAnsiTheme="minorHAnsi" w:cstheme="minorBidi"/>
+                <w:noProof/>
+                <w:kern w:val="0"/>
+                <w14:ligatures w14:val="none"/>
+              </w:rPr>
+              <w:tab/>
             </w:r>
             <w:r>
               <w:rPr>
                 <w:rStyle w:val="Hyperlink"/>
                 <w:noProof/>
               </w:rPr>
-              <w:t>sor</w:t>
+              <w:t>Serial Card (RS)</w:t>
             </w:r>
             <w:r>
               <w:rPr>
@@ -582,7 +658,7 @@
                 <w:noProof/>
                 <w:webHidden/>
               </w:rPr>
-              <w:instrText xml:space="preserve"> PAGEREF _Toc156811171 \h </w:instrText>
+              <w:instrText xml:space="preserve"> PAGEREF _Toc159695642 \h </w:instrText>
             </w:r>
             <w:r>
               <w:rPr>
@@ -602,7 +678,7 @@
                 <w:noProof/>
                 <w:webHidden/>
               </w:rPr>
-              <w:t>2</w:t>
+              <w:t>3</w:t>
             </w:r>
             <w:r>
               <w:rPr>
@@ -627,7 +703,7 @@
               <w14:ligatures w14:val="none"/>
             </w:rPr>
           </w:pPr>
-          <w:hyperlink w:anchor="_Toc156811172" w:history="1">
+          <w:hyperlink w:anchor="_Toc159695643" w:history="1">
             <w:r>
               <w:rPr>
                 <w:rStyle w:val="Hyperlink"/>
@@ -670,7 +746,7 @@
                 <w:noProof/>
                 <w:webHidden/>
               </w:rPr>
-              <w:instrText xml:space="preserve"> PAGEREF _Toc156811172 \h </w:instrText>
+              <w:instrText xml:space="preserve"> PAGEREF _Toc159695643 \h </w:instrText>
             </w:r>
             <w:r>
               <w:rPr>
@@ -715,7 +791,7 @@
               <w14:ligatures w14:val="none"/>
             </w:rPr>
           </w:pPr>
-          <w:hyperlink w:anchor="_Toc156811173" w:history="1">
+          <w:hyperlink w:anchor="_Toc159695644" w:history="1">
             <w:r>
               <w:rPr>
                 <w:rStyle w:val="Hyperlink"/>
@@ -758,7 +834,7 @@
                 <w:noProof/>
                 <w:webHidden/>
               </w:rPr>
-              <w:instrText xml:space="preserve"> PAGEREF _Toc156811173 \h </w:instrText>
+              <w:instrText xml:space="preserve"> PAGEREF _Toc159695644 \h </w:instrText>
             </w:r>
             <w:r>
               <w:rPr>
@@ -803,7 +879,7 @@
               <w14:ligatures w14:val="none"/>
             </w:rPr>
           </w:pPr>
-          <w:hyperlink w:anchor="_Toc156811174" w:history="1">
+          <w:hyperlink w:anchor="_Toc159695645" w:history="1">
             <w:r>
               <w:rPr>
                 <w:rStyle w:val="Hyperlink"/>
@@ -846,7 +922,7 @@
                 <w:noProof/>
                 <w:webHidden/>
               </w:rPr>
-              <w:instrText xml:space="preserve"> PAGEREF _Toc156811174 \h </w:instrText>
+              <w:instrText xml:space="preserve"> PAGEREF _Toc159695645 \h </w:instrText>
             </w:r>
             <w:r>
               <w:rPr>
@@ -891,7 +967,7 @@
               <w14:ligatures w14:val="none"/>
             </w:rPr>
           </w:pPr>
-          <w:hyperlink w:anchor="_Toc156811175" w:history="1">
+          <w:hyperlink w:anchor="_Toc159695646" w:history="1">
             <w:r>
               <w:rPr>
                 <w:rStyle w:val="Hyperlink"/>
@@ -934,7 +1010,7 @@
                 <w:noProof/>
                 <w:webHidden/>
               </w:rPr>
-              <w:instrText xml:space="preserve"> PAGEREF _Toc156811175 \h </w:instrText>
+              <w:instrText xml:space="preserve"> PAGEREF _Toc159695646 \h </w:instrText>
             </w:r>
             <w:r>
               <w:rPr>
@@ -979,7 +1055,7 @@
               <w14:ligatures w14:val="none"/>
             </w:rPr>
           </w:pPr>
-          <w:hyperlink w:anchor="_Toc156811176" w:history="1">
+          <w:hyperlink w:anchor="_Toc159695647" w:history="1">
             <w:r>
               <w:rPr>
                 <w:rStyle w:val="Hyperlink"/>
@@ -1022,7 +1098,7 @@
                 <w:noProof/>
                 <w:webHidden/>
               </w:rPr>
-              <w:instrText xml:space="preserve"> PAGEREF _Toc156811176 \h </w:instrText>
+              <w:instrText xml:space="preserve"> PAGEREF _Toc159695647 \h </w:instrText>
             </w:r>
             <w:r>
               <w:rPr>
@@ -1067,7 +1143,7 @@
               <w14:ligatures w14:val="none"/>
             </w:rPr>
           </w:pPr>
-          <w:hyperlink w:anchor="_Toc156811177" w:history="1">
+          <w:hyperlink w:anchor="_Toc159695648" w:history="1">
             <w:r>
               <w:rPr>
                 <w:rStyle w:val="Hyperlink"/>
@@ -1110,7 +1186,7 @@
                 <w:noProof/>
                 <w:webHidden/>
               </w:rPr>
-              <w:instrText xml:space="preserve"> PAGEREF _Toc156811177 \h </w:instrText>
+              <w:instrText xml:space="preserve"> PAGEREF _Toc159695648 \h </w:instrText>
             </w:r>
             <w:r>
               <w:rPr>
@@ -1130,7 +1206,7 @@
                 <w:noProof/>
                 <w:webHidden/>
               </w:rPr>
-              <w:t>3</w:t>
+              <w:t>4</w:t>
             </w:r>
             <w:r>
               <w:rPr>
@@ -1155,7 +1231,7 @@
               <w14:ligatures w14:val="none"/>
             </w:rPr>
           </w:pPr>
-          <w:hyperlink w:anchor="_Toc156811178" w:history="1">
+          <w:hyperlink w:anchor="_Toc159695649" w:history="1">
             <w:r>
               <w:rPr>
                 <w:rStyle w:val="Hyperlink"/>
@@ -1198,7 +1274,7 @@
                 <w:noProof/>
                 <w:webHidden/>
               </w:rPr>
-              <w:instrText xml:space="preserve"> PAGEREF _Toc156811178 \h </w:instrText>
+              <w:instrText xml:space="preserve"> PAGEREF _Toc159695649 \h </w:instrText>
             </w:r>
             <w:r>
               <w:rPr>
@@ -1218,7 +1294,7 @@
                 <w:noProof/>
                 <w:webHidden/>
               </w:rPr>
-              <w:t>3</w:t>
+              <w:t>4</w:t>
             </w:r>
             <w:r>
               <w:rPr>
@@ -1243,7 +1319,7 @@
               <w14:ligatures w14:val="none"/>
             </w:rPr>
           </w:pPr>
-          <w:hyperlink w:anchor="_Toc156811179" w:history="1">
+          <w:hyperlink w:anchor="_Toc159695650" w:history="1">
             <w:r>
               <w:rPr>
                 <w:rStyle w:val="Hyperlink"/>
@@ -1286,7 +1362,7 @@
                 <w:noProof/>
                 <w:webHidden/>
               </w:rPr>
-              <w:instrText xml:space="preserve"> PAGEREF _Toc156811179 \h </w:instrText>
+              <w:instrText xml:space="preserve"> PAGEREF _Toc159695650 \h </w:instrText>
             </w:r>
             <w:r>
               <w:rPr>
@@ -1331,7 +1407,7 @@
               <w14:ligatures w14:val="none"/>
             </w:rPr>
           </w:pPr>
-          <w:hyperlink w:anchor="_Toc156811180" w:history="1">
+          <w:hyperlink w:anchor="_Toc159695651" w:history="1">
             <w:r>
               <w:rPr>
                 <w:rStyle w:val="Hyperlink"/>
@@ -1374,7 +1450,7 @@
                 <w:noProof/>
                 <w:webHidden/>
               </w:rPr>
-              <w:instrText xml:space="preserve"> PAGEREF _Toc156811180 \h </w:instrText>
+              <w:instrText xml:space="preserve"> PAGEREF _Toc159695651 \h </w:instrText>
             </w:r>
             <w:r>
               <w:rPr>
@@ -1419,7 +1495,7 @@
               <w14:ligatures w14:val="none"/>
             </w:rPr>
           </w:pPr>
-          <w:hyperlink w:anchor="_Toc156811181" w:history="1">
+          <w:hyperlink w:anchor="_Toc159695652" w:history="1">
             <w:r>
               <w:rPr>
                 <w:rStyle w:val="Hyperlink"/>
@@ -1462,7 +1538,7 @@
                 <w:noProof/>
                 <w:webHidden/>
               </w:rPr>
-              <w:instrText xml:space="preserve"> PAGEREF _Toc156811181 \h </w:instrText>
+              <w:instrText xml:space="preserve"> PAGEREF _Toc159695652 \h </w:instrText>
             </w:r>
             <w:r>
               <w:rPr>
@@ -1482,7 +1558,7 @@
                 <w:noProof/>
                 <w:webHidden/>
               </w:rPr>
-              <w:t>4</w:t>
+              <w:t>5</w:t>
             </w:r>
             <w:r>
               <w:rPr>
@@ -1506,7 +1582,7 @@
               <w14:ligatures w14:val="none"/>
             </w:rPr>
           </w:pPr>
-          <w:hyperlink w:anchor="_Toc156811182" w:history="1">
+          <w:hyperlink w:anchor="_Toc159695653" w:history="1">
             <w:r>
               <w:rPr>
                 <w:rStyle w:val="Hyperlink"/>
@@ -1533,7 +1609,7 @@
                 <w:noProof/>
                 <w:webHidden/>
               </w:rPr>
-              <w:instrText xml:space="preserve"> PAGEREF _Toc156811182 \h </w:instrText>
+              <w:instrText xml:space="preserve"> PAGEREF _Toc159695653 \h </w:instrText>
             </w:r>
             <w:r>
               <w:rPr>
@@ -1553,7 +1629,7 @@
                 <w:noProof/>
                 <w:webHidden/>
               </w:rPr>
-              <w:t>4</w:t>
+              <w:t>5</w:t>
             </w:r>
             <w:r>
               <w:rPr>
@@ -1578,7 +1654,7 @@
               <w14:ligatures w14:val="none"/>
             </w:rPr>
           </w:pPr>
-          <w:hyperlink w:anchor="_Toc156811183" w:history="1">
+          <w:hyperlink w:anchor="_Toc159695654" w:history="1">
             <w:r>
               <w:rPr>
                 <w:rStyle w:val="Hyperlink"/>
@@ -1621,7 +1697,7 @@
                 <w:noProof/>
                 <w:webHidden/>
               </w:rPr>
-              <w:instrText xml:space="preserve"> PAGEREF _Toc156811183 \h </w:instrText>
+              <w:instrText xml:space="preserve"> PAGEREF _Toc159695654 \h </w:instrText>
             </w:r>
             <w:r>
               <w:rPr>
@@ -1641,7 +1717,7 @@
                 <w:noProof/>
                 <w:webHidden/>
               </w:rPr>
-              <w:t>4</w:t>
+              <w:t>5</w:t>
             </w:r>
             <w:r>
               <w:rPr>
@@ -1666,7 +1742,7 @@
               <w14:ligatures w14:val="none"/>
             </w:rPr>
           </w:pPr>
-          <w:hyperlink w:anchor="_Toc156811184" w:history="1">
+          <w:hyperlink w:anchor="_Toc159695655" w:history="1">
             <w:r>
               <w:rPr>
                 <w:rStyle w:val="Hyperlink"/>
@@ -1709,7 +1785,7 @@
                 <w:noProof/>
                 <w:webHidden/>
               </w:rPr>
-              <w:instrText xml:space="preserve"> PAGEREF _Toc156811184 \h </w:instrText>
+              <w:instrText xml:space="preserve"> PAGEREF _Toc159695655 \h </w:instrText>
             </w:r>
             <w:r>
               <w:rPr>
@@ -1754,7 +1830,7 @@
               <w14:ligatures w14:val="none"/>
             </w:rPr>
           </w:pPr>
-          <w:hyperlink w:anchor="_Toc156811185" w:history="1">
+          <w:hyperlink w:anchor="_Toc159695656" w:history="1">
             <w:r>
               <w:rPr>
                 <w:rStyle w:val="Hyperlink"/>
@@ -1797,7 +1873,7 @@
                 <w:noProof/>
                 <w:webHidden/>
               </w:rPr>
-              <w:instrText xml:space="preserve"> PAGEREF _Toc156811185 \h </w:instrText>
+              <w:instrText xml:space="preserve"> PAGEREF _Toc159695656 \h </w:instrText>
             </w:r>
             <w:r>
               <w:rPr>
@@ -1842,7 +1918,7 @@
               <w14:ligatures w14:val="none"/>
             </w:rPr>
           </w:pPr>
-          <w:hyperlink w:anchor="_Toc156811186" w:history="1">
+          <w:hyperlink w:anchor="_Toc159695657" w:history="1">
             <w:r>
               <w:rPr>
                 <w:rStyle w:val="Hyperlink"/>
@@ -1885,7 +1961,7 @@
                 <w:noProof/>
                 <w:webHidden/>
               </w:rPr>
-              <w:instrText xml:space="preserve"> PAGEREF _Toc156811186 \h </w:instrText>
+              <w:instrText xml:space="preserve"> PAGEREF _Toc159695657 \h </w:instrText>
             </w:r>
             <w:r>
               <w:rPr>
@@ -1930,7 +2006,7 @@
               <w14:ligatures w14:val="none"/>
             </w:rPr>
           </w:pPr>
-          <w:hyperlink w:anchor="_Toc156811187" w:history="1">
+          <w:hyperlink w:anchor="_Toc159695658" w:history="1">
             <w:r>
               <w:rPr>
                 <w:rStyle w:val="Hyperlink"/>
@@ -1973,7 +2049,7 @@
                 <w:noProof/>
                 <w:webHidden/>
               </w:rPr>
-              <w:instrText xml:space="preserve"> PAGEREF _Toc156811187 \h </w:instrText>
+              <w:instrText xml:space="preserve"> PAGEREF _Toc159695658 \h </w:instrText>
             </w:r>
             <w:r>
               <w:rPr>
@@ -2018,7 +2094,7 @@
               <w14:ligatures w14:val="none"/>
             </w:rPr>
           </w:pPr>
-          <w:hyperlink w:anchor="_Toc156811188" w:history="1">
+          <w:hyperlink w:anchor="_Toc159695659" w:history="1">
             <w:r>
               <w:rPr>
                 <w:rStyle w:val="Hyperlink"/>
@@ -2061,7 +2137,7 @@
                 <w:noProof/>
                 <w:webHidden/>
               </w:rPr>
-              <w:instrText xml:space="preserve"> PAGEREF _Toc156811188 \h </w:instrText>
+              <w:instrText xml:space="preserve"> PAGEREF _Toc159695659 \h </w:instrText>
             </w:r>
             <w:r>
               <w:rPr>
@@ -2106,7 +2182,7 @@
               <w14:ligatures w14:val="none"/>
             </w:rPr>
           </w:pPr>
-          <w:hyperlink w:anchor="_Toc156811189" w:history="1">
+          <w:hyperlink w:anchor="_Toc159695660" w:history="1">
             <w:r>
               <w:rPr>
                 <w:rStyle w:val="Hyperlink"/>
@@ -2149,7 +2225,7 @@
                 <w:noProof/>
                 <w:webHidden/>
               </w:rPr>
-              <w:instrText xml:space="preserve"> PAGEREF _Toc156811189 \h </w:instrText>
+              <w:instrText xml:space="preserve"> PAGEREF _Toc159695660 \h </w:instrText>
             </w:r>
             <w:r>
               <w:rPr>
@@ -2194,7 +2270,7 @@
               <w14:ligatures w14:val="none"/>
             </w:rPr>
           </w:pPr>
-          <w:hyperlink w:anchor="_Toc156811190" w:history="1">
+          <w:hyperlink w:anchor="_Toc159695661" w:history="1">
             <w:r>
               <w:rPr>
                 <w:rStyle w:val="Hyperlink"/>
@@ -2237,7 +2313,7 @@
                 <w:noProof/>
                 <w:webHidden/>
               </w:rPr>
-              <w:instrText xml:space="preserve"> PAGEREF _Toc156811190 \h </w:instrText>
+              <w:instrText xml:space="preserve"> PAGEREF _Toc159695661 \h </w:instrText>
             </w:r>
             <w:r>
               <w:rPr>
@@ -2258,6 +2334,358 @@
                 <w:webHidden/>
               </w:rPr>
               <w:t>8</w:t>
+            </w:r>
+            <w:r>
+              <w:rPr>
+                <w:noProof/>
+                <w:webHidden/>
+              </w:rPr>
+              <w:fldChar w:fldCharType="end"/>
+            </w:r>
+          </w:hyperlink>
+        </w:p>
+        <w:p>
+          <w:pPr>
+            <w:pStyle w:val="TOC1"/>
+            <w:tabs>
+              <w:tab w:val="left" w:pos="660"/>
+              <w:tab w:val="right" w:leader="dot" w:pos="9350"/>
+            </w:tabs>
+            <w:rPr>
+              <w:rFonts w:asciiTheme="minorHAnsi" w:eastAsiaTheme="minorEastAsia" w:hAnsiTheme="minorHAnsi" w:cstheme="minorBidi"/>
+              <w:noProof/>
+              <w:kern w:val="0"/>
+              <w14:ligatures w14:val="none"/>
+            </w:rPr>
+          </w:pPr>
+          <w:hyperlink w:anchor="_Toc159695662" w:history="1">
+            <w:r>
+              <w:rPr>
+                <w:rStyle w:val="Hyperlink"/>
+                <w:noProof/>
+              </w:rPr>
+              <w:t>8</w:t>
+            </w:r>
+            <w:r>
+              <w:rPr>
+                <w:rFonts w:asciiTheme="minorHAnsi" w:eastAsiaTheme="minorEastAsia" w:hAnsiTheme="minorHAnsi" w:cstheme="minorBidi"/>
+                <w:noProof/>
+                <w:kern w:val="0"/>
+                <w14:ligatures w14:val="none"/>
+              </w:rPr>
+              <w:tab/>
+            </w:r>
+            <w:r>
+              <w:rPr>
+                <w:rStyle w:val="Hyperlink"/>
+                <w:noProof/>
+              </w:rPr>
+              <w:t>From UEI doc</w:t>
+            </w:r>
+            <w:r>
+              <w:rPr>
+                <w:noProof/>
+                <w:webHidden/>
+              </w:rPr>
+              <w:tab/>
+            </w:r>
+            <w:r>
+              <w:rPr>
+                <w:noProof/>
+                <w:webHidden/>
+              </w:rPr>
+              <w:fldChar w:fldCharType="begin"/>
+            </w:r>
+            <w:r>
+              <w:rPr>
+                <w:noProof/>
+                <w:webHidden/>
+              </w:rPr>
+              <w:instrText xml:space="preserve"> PAGEREF _Toc159695662 \h </w:instrText>
+            </w:r>
+            <w:r>
+              <w:rPr>
+                <w:noProof/>
+                <w:webHidden/>
+              </w:rPr>
+            </w:r>
+            <w:r>
+              <w:rPr>
+                <w:noProof/>
+                <w:webHidden/>
+              </w:rPr>
+              <w:fldChar w:fldCharType="separate"/>
+            </w:r>
+            <w:r>
+              <w:rPr>
+                <w:noProof/>
+                <w:webHidden/>
+              </w:rPr>
+              <w:t>9</w:t>
+            </w:r>
+            <w:r>
+              <w:rPr>
+                <w:noProof/>
+                <w:webHidden/>
+              </w:rPr>
+              <w:fldChar w:fldCharType="end"/>
+            </w:r>
+          </w:hyperlink>
+        </w:p>
+        <w:p>
+          <w:pPr>
+            <w:pStyle w:val="TOC2"/>
+            <w:tabs>
+              <w:tab w:val="left" w:pos="1100"/>
+              <w:tab w:val="right" w:leader="dot" w:pos="9350"/>
+            </w:tabs>
+            <w:rPr>
+              <w:rFonts w:asciiTheme="minorHAnsi" w:eastAsiaTheme="minorEastAsia" w:hAnsiTheme="minorHAnsi" w:cstheme="minorBidi"/>
+              <w:noProof/>
+              <w:kern w:val="0"/>
+              <w14:ligatures w14:val="none"/>
+            </w:rPr>
+          </w:pPr>
+          <w:hyperlink w:anchor="_Toc159695663" w:history="1">
+            <w:r>
+              <w:rPr>
+                <w:rStyle w:val="Hyperlink"/>
+                <w:noProof/>
+              </w:rPr>
+              <w:t>8.1</w:t>
+            </w:r>
+            <w:r>
+              <w:rPr>
+                <w:rFonts w:asciiTheme="minorHAnsi" w:eastAsiaTheme="minorEastAsia" w:hAnsiTheme="minorHAnsi" w:cstheme="minorBidi"/>
+                <w:noProof/>
+                <w:kern w:val="0"/>
+                <w14:ligatures w14:val="none"/>
+              </w:rPr>
+              <w:tab/>
+            </w:r>
+            <w:r>
+              <w:rPr>
+                <w:rStyle w:val="Hyperlink"/>
+                <w:noProof/>
+              </w:rPr>
+              <w:t>From ueisession.h</w:t>
+            </w:r>
+            <w:r>
+              <w:rPr>
+                <w:noProof/>
+                <w:webHidden/>
+              </w:rPr>
+              <w:tab/>
+            </w:r>
+            <w:r>
+              <w:rPr>
+                <w:noProof/>
+                <w:webHidden/>
+              </w:rPr>
+              <w:fldChar w:fldCharType="begin"/>
+            </w:r>
+            <w:r>
+              <w:rPr>
+                <w:noProof/>
+                <w:webHidden/>
+              </w:rPr>
+              <w:instrText xml:space="preserve"> PAGEREF _Toc159695663 \h </w:instrText>
+            </w:r>
+            <w:r>
+              <w:rPr>
+                <w:noProof/>
+                <w:webHidden/>
+              </w:rPr>
+            </w:r>
+            <w:r>
+              <w:rPr>
+                <w:noProof/>
+                <w:webHidden/>
+              </w:rPr>
+              <w:fldChar w:fldCharType="separate"/>
+            </w:r>
+            <w:r>
+              <w:rPr>
+                <w:noProof/>
+                <w:webHidden/>
+              </w:rPr>
+              <w:t>9</w:t>
+            </w:r>
+            <w:r>
+              <w:rPr>
+                <w:noProof/>
+                <w:webHidden/>
+              </w:rPr>
+              <w:fldChar w:fldCharType="end"/>
+            </w:r>
+          </w:hyperlink>
+        </w:p>
+        <w:p>
+          <w:pPr>
+            <w:pStyle w:val="TOC3"/>
+            <w:tabs>
+              <w:tab w:val="left" w:pos="1540"/>
+              <w:tab w:val="right" w:leader="dot" w:pos="9350"/>
+            </w:tabs>
+            <w:rPr>
+              <w:rFonts w:asciiTheme="minorHAnsi" w:eastAsiaTheme="minorEastAsia" w:hAnsiTheme="minorHAnsi" w:cstheme="minorBidi"/>
+              <w:noProof/>
+              <w:kern w:val="0"/>
+              <w14:ligatures w14:val="none"/>
+            </w:rPr>
+          </w:pPr>
+          <w:hyperlink w:anchor="_Toc159695664" w:history="1">
+            <w:r>
+              <w:rPr>
+                <w:rStyle w:val="Hyperlink"/>
+                <w:noProof/>
+              </w:rPr>
+              <w:t>8.1.1</w:t>
+            </w:r>
+            <w:r>
+              <w:rPr>
+                <w:rFonts w:asciiTheme="minorHAnsi" w:eastAsiaTheme="minorEastAsia" w:hAnsiTheme="minorHAnsi" w:cstheme="minorBidi"/>
+                <w:noProof/>
+                <w:kern w:val="0"/>
+                <w14:ligatures w14:val="none"/>
+              </w:rPr>
+              <w:tab/>
+            </w:r>
+            <w:r>
+              <w:rPr>
+                <w:rStyle w:val="Hyperlink"/>
+                <w:noProof/>
+              </w:rPr>
+              <w:t>ConfigureTimingForMessagingIO</w:t>
+            </w:r>
+            <w:r>
+              <w:rPr>
+                <w:noProof/>
+                <w:webHidden/>
+              </w:rPr>
+              <w:tab/>
+            </w:r>
+            <w:r>
+              <w:rPr>
+                <w:noProof/>
+                <w:webHidden/>
+              </w:rPr>
+              <w:fldChar w:fldCharType="begin"/>
+            </w:r>
+            <w:r>
+              <w:rPr>
+                <w:noProof/>
+                <w:webHidden/>
+              </w:rPr>
+              <w:instrText xml:space="preserve"> PAGEREF _Toc159695664 \h </w:instrText>
+            </w:r>
+            <w:r>
+              <w:rPr>
+                <w:noProof/>
+                <w:webHidden/>
+              </w:rPr>
+            </w:r>
+            <w:r>
+              <w:rPr>
+                <w:noProof/>
+                <w:webHidden/>
+              </w:rPr>
+              <w:fldChar w:fldCharType="separate"/>
+            </w:r>
+            <w:r>
+              <w:rPr>
+                <w:noProof/>
+                <w:webHidden/>
+              </w:rPr>
+              <w:t>9</w:t>
+            </w:r>
+            <w:r>
+              <w:rPr>
+                <w:noProof/>
+                <w:webHidden/>
+              </w:rPr>
+              <w:fldChar w:fldCharType="end"/>
+            </w:r>
+          </w:hyperlink>
+        </w:p>
+        <w:p>
+          <w:pPr>
+            <w:pStyle w:val="TOC3"/>
+            <w:tabs>
+              <w:tab w:val="left" w:pos="1540"/>
+              <w:tab w:val="right" w:leader="dot" w:pos="9350"/>
+            </w:tabs>
+            <w:rPr>
+              <w:rFonts w:asciiTheme="minorHAnsi" w:eastAsiaTheme="minorEastAsia" w:hAnsiTheme="minorHAnsi" w:cstheme="minorBidi"/>
+              <w:noProof/>
+              <w:kern w:val="0"/>
+              <w14:ligatures w14:val="none"/>
+            </w:rPr>
+          </w:pPr>
+          <w:hyperlink w:anchor="_Toc159695665" w:history="1">
+            <w:r>
+              <w:rPr>
+                <w:rStyle w:val="Hyperlink"/>
+                <w:noProof/>
+              </w:rPr>
+              <w:t>8.1.2</w:t>
+            </w:r>
+            <w:r>
+              <w:rPr>
+                <w:rFonts w:asciiTheme="minorHAnsi" w:eastAsiaTheme="minorEastAsia" w:hAnsiTheme="minorHAnsi" w:cstheme="minorBidi"/>
+                <w:noProof/>
+                <w:kern w:val="0"/>
+                <w14:ligatures w14:val="none"/>
+              </w:rPr>
+              <w:tab/>
+            </w:r>
+            <w:r>
+              <w:rPr>
+                <w:rStyle w:val="Hyperlink"/>
+                <w:noProof/>
+              </w:rPr>
+              <w:t>ConfigureTimingForAsynchronousIO</w:t>
+            </w:r>
+            <w:r>
+              <w:rPr>
+                <w:noProof/>
+                <w:webHidden/>
+              </w:rPr>
+              <w:tab/>
+            </w:r>
+            <w:r>
+              <w:rPr>
+                <w:noProof/>
+                <w:webHidden/>
+              </w:rPr>
+              <w:fldChar w:fldCharType="begin"/>
+            </w:r>
+            <w:r>
+              <w:rPr>
+                <w:noProof/>
+                <w:webHidden/>
+              </w:rPr>
+              <w:instrText xml:space="preserve"> PAGEREF _Toc159695665 \h </w:instrText>
+            </w:r>
+            <w:r>
+              <w:rPr>
+                <w:noProof/>
+                <w:webHidden/>
+              </w:rPr>
+            </w:r>
+            <w:r>
+              <w:rPr>
+                <w:noProof/>
+                <w:webHidden/>
+              </w:rPr>
+              <w:fldChar w:fldCharType="separate"/>
+            </w:r>
+            <w:r>
+              <w:rPr>
+                <w:noProof/>
+                <w:webHidden/>
+              </w:rPr>
+              <w:t>9</w:t>
             </w:r>
             <w:r>
               <w:rPr>
@@ -2275,6 +2703,7 @@
               <w:bCs/>
               <w:noProof/>
             </w:rPr>
+            <w:lastRenderedPageBreak/>
             <w:fldChar w:fldCharType="end"/>
           </w:r>
         </w:p>
@@ -2286,9 +2715,8 @@
       <w:pPr>
         <w:pStyle w:val="Heading1"/>
       </w:pPr>
-      <w:bookmarkStart w:id="0" w:name="_Toc156811166"/>
-      <w:r>
-        <w:lastRenderedPageBreak/>
+      <w:bookmarkStart w:id="0" w:name="_Toc159695636"/>
+      <w:r>
         <w:t xml:space="preserve">project </w:t>
       </w:r>
       <w:r>
@@ -2300,7 +2728,7 @@
       <w:pPr>
         <w:pStyle w:val="Heading2"/>
       </w:pPr>
-      <w:bookmarkStart w:id="1" w:name="_Toc156811167"/>
+      <w:bookmarkStart w:id="1" w:name="_Toc159695637"/>
       <w:r>
         <w:t>ICD</w:t>
       </w:r>
@@ -2332,7 +2760,7 @@
       <w:pPr>
         <w:pStyle w:val="Heading2"/>
       </w:pPr>
-      <w:bookmarkStart w:id="2" w:name="_Toc156811168"/>
+      <w:bookmarkStart w:id="2" w:name="_Toc159695638"/>
       <w:r>
         <w:t>Names</w:t>
       </w:r>
@@ -2562,10 +2990,12 @@
         <w:t xml:space="preserve">call      </w:t>
       </w:r>
       <w:proofErr w:type="spellStart"/>
+      <w:proofErr w:type="gramStart"/>
       <w:r>
         <w:t>base.TerminateMessageLoop</w:t>
       </w:r>
       <w:proofErr w:type="spellEnd"/>
+      <w:proofErr w:type="gramEnd"/>
       <w:r>
         <w:t xml:space="preserve">(); </w:t>
       </w:r>
@@ -2922,7 +3352,7 @@
       <w:pPr>
         <w:pStyle w:val="Heading1"/>
       </w:pPr>
-      <w:bookmarkStart w:id="3" w:name="_Toc156811169"/>
+      <w:bookmarkStart w:id="3" w:name="_Toc159695639"/>
       <w:proofErr w:type="spellStart"/>
       <w:r>
         <w:t>Uei</w:t>
@@ -2937,7 +3367,7 @@
       <w:pPr>
         <w:pStyle w:val="Heading2"/>
       </w:pPr>
-      <w:bookmarkStart w:id="4" w:name="_Toc156811170"/>
+      <w:bookmarkStart w:id="4" w:name="_Toc159695640"/>
       <w:r>
         <w:t>Digital card DIO403</w:t>
       </w:r>
@@ -3001,11 +3431,12 @@
           <w:strike/>
         </w:rPr>
       </w:pPr>
-      <w:bookmarkStart w:id="5" w:name="_Toc156811171"/>
+      <w:bookmarkStart w:id="5" w:name="_Toc159695641"/>
       <w:r>
         <w:rPr>
           <w:strike/>
         </w:rPr>
+        <w:lastRenderedPageBreak/>
         <w:t>Block sensor</w:t>
       </w:r>
       <w:bookmarkEnd w:id="5"/>
@@ -3091,7 +3522,6 @@
         <w:rPr>
           <w:strike/>
         </w:rPr>
-        <w:lastRenderedPageBreak/>
         <w:t>The slot number of the block sensor itself shall be 32, and the device id shall be 32.</w:t>
       </w:r>
     </w:p>
@@ -3099,9 +3529,11 @@
       <w:pPr>
         <w:pStyle w:val="Heading2"/>
       </w:pPr>
+      <w:bookmarkStart w:id="6" w:name="_Toc159695642"/>
       <w:r>
         <w:t>Serial Card (RS)</w:t>
       </w:r>
+      <w:bookmarkEnd w:id="6"/>
     </w:p>
     <w:p>
       <w:pPr>
@@ -3126,21 +3558,21 @@
       <w:pPr>
         <w:pStyle w:val="Heading1"/>
       </w:pPr>
-      <w:bookmarkStart w:id="6" w:name="_Toc156811172"/>
+      <w:bookmarkStart w:id="7" w:name="_Toc159695643"/>
       <w:r>
         <w:t>Project modules</w:t>
       </w:r>
-      <w:bookmarkEnd w:id="6"/>
+      <w:bookmarkEnd w:id="7"/>
     </w:p>
     <w:p>
       <w:pPr>
         <w:pStyle w:val="Heading2"/>
       </w:pPr>
-      <w:bookmarkStart w:id="7" w:name="_Toc156811173"/>
+      <w:bookmarkStart w:id="8" w:name="_Toc159695644"/>
       <w:r>
         <w:t>Config module</w:t>
       </w:r>
-      <w:bookmarkEnd w:id="7"/>
+      <w:bookmarkEnd w:id="8"/>
     </w:p>
     <w:p>
       <w:pPr>
@@ -3187,24 +3619,24 @@
       <w:pPr>
         <w:pStyle w:val="Heading2"/>
       </w:pPr>
-      <w:bookmarkStart w:id="8" w:name="_Toc156811174"/>
+      <w:bookmarkStart w:id="9" w:name="_Toc159695645"/>
       <w:r>
         <w:t>Main program</w:t>
       </w:r>
-      <w:bookmarkEnd w:id="8"/>
+      <w:bookmarkEnd w:id="9"/>
     </w:p>
     <w:p>
       <w:pPr>
         <w:pStyle w:val="Heading3"/>
       </w:pPr>
-      <w:bookmarkStart w:id="9" w:name="_Toc156811175"/>
+      <w:bookmarkStart w:id="10" w:name="_Toc159695646"/>
       <w:r>
         <w:t>Startu</w:t>
       </w:r>
       <w:r>
         <w:t>p</w:t>
       </w:r>
-      <w:bookmarkEnd w:id="9"/>
+      <w:bookmarkEnd w:id="10"/>
     </w:p>
     <w:p>
       <w:pPr>
@@ -3315,7 +3747,15 @@
         <w:t xml:space="preserve"> t</w:t>
       </w:r>
       <w:r>
-        <w:t xml:space="preserve">he software have </w:t>
+        <w:t xml:space="preserve">he software </w:t>
+      </w:r>
+      <w:proofErr w:type="gramStart"/>
+      <w:r>
+        <w:t>have</w:t>
+      </w:r>
+      <w:proofErr w:type="gramEnd"/>
+      <w:r>
+        <w:t xml:space="preserve"> </w:t>
       </w:r>
       <w:r>
         <w:t xml:space="preserve">a device manager for </w:t>
@@ -3453,11 +3893,11 @@
       <w:pPr>
         <w:pStyle w:val="Heading3"/>
       </w:pPr>
-      <w:bookmarkStart w:id="10" w:name="_Toc156811176"/>
+      <w:bookmarkStart w:id="11" w:name="_Toc159695647"/>
       <w:r>
         <w:t>Build per-device-objects for device/slot</w:t>
       </w:r>
-      <w:bookmarkEnd w:id="10"/>
+      <w:bookmarkEnd w:id="11"/>
     </w:p>
     <w:p>
       <w:pPr>
@@ -3479,6 +3919,7 @@
         <w:t xml:space="preserve">&gt; </w:t>
       </w:r>
       <w:proofErr w:type="spellStart"/>
+      <w:proofErr w:type="gramStart"/>
       <w:r>
         <w:t>BuildDeviceObjects</w:t>
       </w:r>
@@ -3489,6 +3930,7 @@
       <w:r>
         <w:t>ice</w:t>
       </w:r>
+      <w:proofErr w:type="gramEnd"/>
       <w:r>
         <w:t xml:space="preserve">, </w:t>
       </w:r>
@@ -3510,7 +3952,11 @@
         </w:numPr>
       </w:pPr>
       <w:r>
-        <w:t>If it is serial</w:t>
+        <w:t xml:space="preserve">If it is </w:t>
+      </w:r>
+      <w:proofErr w:type="gramStart"/>
+      <w:r>
+        <w:t>serial</w:t>
       </w:r>
       <w:r>
         <w:t>,</w:t>
@@ -3519,7 +3965,11 @@
         <w:t xml:space="preserve">  </w:t>
       </w:r>
       <w:r>
-        <w:t xml:space="preserve">first </w:t>
+        <w:t>first</w:t>
+      </w:r>
+      <w:proofErr w:type="gramEnd"/>
+      <w:r>
+        <w:t xml:space="preserve"> </w:t>
       </w:r>
       <w:r>
         <w:t xml:space="preserve">create </w:t>
@@ -3605,6 +4055,7 @@
         </w:numPr>
       </w:pPr>
       <w:r>
+        <w:lastRenderedPageBreak/>
         <w:t xml:space="preserve">After all that, add block-sensor. If block sensor enabled, redirect output of DIO403/input to block sensor and disable inputs to AO308 which is </w:t>
       </w:r>
       <w:proofErr w:type="spellStart"/>
@@ -3620,10 +4071,9 @@
       <w:pPr>
         <w:pStyle w:val="Heading1"/>
       </w:pPr>
-      <w:bookmarkStart w:id="11" w:name="_Toc156811177"/>
+      <w:bookmarkStart w:id="12" w:name="_Toc159695648"/>
       <w:proofErr w:type="spellStart"/>
       <w:r>
-        <w:lastRenderedPageBreak/>
         <w:t>Uei</w:t>
       </w:r>
       <w:proofErr w:type="spellEnd"/>
@@ -3642,23 +4092,28 @@
       <w:r>
         <w:t>. (</w:t>
       </w:r>
-      <w:r>
-        <w:t>setup editor</w:t>
+      <w:proofErr w:type="gramStart"/>
+      <w:r>
+        <w:t>setup</w:t>
+      </w:r>
+      <w:proofErr w:type="gramEnd"/>
+      <w:r>
+        <w:t xml:space="preserve"> editor</w:t>
       </w:r>
       <w:r>
         <w:t>)</w:t>
       </w:r>
-      <w:bookmarkEnd w:id="11"/>
+      <w:bookmarkEnd w:id="12"/>
     </w:p>
     <w:p>
       <w:pPr>
         <w:pStyle w:val="Heading3"/>
       </w:pPr>
-      <w:bookmarkStart w:id="12" w:name="_Toc156811178"/>
+      <w:bookmarkStart w:id="13" w:name="_Toc159695649"/>
       <w:r>
         <w:t>Use case 1: App startup A</w:t>
       </w:r>
-      <w:bookmarkEnd w:id="12"/>
+      <w:bookmarkEnd w:id="13"/>
     </w:p>
     <w:p>
       <w:r>
@@ -3999,7 +4454,7 @@
       <w:pPr>
         <w:pStyle w:val="Heading3"/>
       </w:pPr>
-      <w:bookmarkStart w:id="13" w:name="_Toc156811179"/>
+      <w:bookmarkStart w:id="14" w:name="_Toc159695650"/>
       <w:r>
         <w:t>Use case 2:</w:t>
       </w:r>
@@ -4015,7 +4470,7 @@
       <w:r>
         <w:t>setup file.</w:t>
       </w:r>
-      <w:bookmarkEnd w:id="13"/>
+      <w:bookmarkEnd w:id="14"/>
     </w:p>
     <w:p>
       <w:r>
@@ -4079,11 +4534,11 @@
       <w:pPr>
         <w:pStyle w:val="Heading3"/>
       </w:pPr>
-      <w:bookmarkStart w:id="14" w:name="_Toc156811180"/>
+      <w:bookmarkStart w:id="15" w:name="_Toc159695651"/>
       <w:r>
         <w:t>Use case 3: Create empty setup file.</w:t>
       </w:r>
-      <w:bookmarkEnd w:id="14"/>
+      <w:bookmarkEnd w:id="15"/>
     </w:p>
     <w:p>
       <w:r>
@@ -4616,11 +5071,11 @@
       <w:pPr>
         <w:pStyle w:val="Heading3"/>
       </w:pPr>
-      <w:bookmarkStart w:id="15" w:name="_Toc156811181"/>
+      <w:bookmarkStart w:id="16" w:name="_Toc159695652"/>
       <w:r>
         <w:t>Use case 3: Create default setup file.</w:t>
       </w:r>
-      <w:bookmarkEnd w:id="15"/>
+      <w:bookmarkEnd w:id="16"/>
     </w:p>
     <w:p>
       <w:r>
@@ -4638,7 +5093,6 @@
         <w:pStyle w:val="Heading4"/>
       </w:pPr>
       <w:r>
-        <w:lastRenderedPageBreak/>
         <w:t>Steps:</w:t>
       </w:r>
     </w:p>
@@ -4692,24 +5146,29 @@
       <w:pPr>
         <w:pStyle w:val="Heading3"/>
       </w:pPr>
-      <w:bookmarkStart w:id="16" w:name="_Toc156811182"/>
-      <w:bookmarkEnd w:id="16"/>
+      <w:bookmarkStart w:id="17" w:name="_Toc159695653"/>
+      <w:bookmarkEnd w:id="17"/>
     </w:p>
     <w:p>
       <w:pPr>
         <w:pStyle w:val="Heading3"/>
       </w:pPr>
-      <w:bookmarkStart w:id="17" w:name="_Toc156811183"/>
-      <w:r>
-        <w:t xml:space="preserve">Use case </w:t>
+      <w:bookmarkStart w:id="18" w:name="_Toc159695654"/>
+      <w:r>
+        <w:t xml:space="preserve">Use </w:t>
+      </w:r>
+      <w:proofErr w:type="gramStart"/>
+      <w:r>
+        <w:t xml:space="preserve">case </w:t>
       </w:r>
       <w:r>
         <w:t>?</w:t>
       </w:r>
+      <w:proofErr w:type="gramEnd"/>
       <w:r>
         <w:t>: Add configuration entry for specific device</w:t>
       </w:r>
-      <w:bookmarkEnd w:id="17"/>
+      <w:bookmarkEnd w:id="18"/>
     </w:p>
     <w:p>
       <w:r>
@@ -4748,11 +5207,16 @@
         <w:t>The system loads the existing setup file</w:t>
       </w:r>
       <w:r>
-        <w:t xml:space="preserve"> and opens the default view.</w:t>
+        <w:t xml:space="preserve"> and opens the default </w:t>
+      </w:r>
+      <w:proofErr w:type="gramStart"/>
+      <w:r>
+        <w:t>view.</w:t>
       </w:r>
       <w:r>
         <w:t>.</w:t>
       </w:r>
+      <w:proofErr w:type="gramEnd"/>
     </w:p>
     <w:p>
       <w:pPr>
@@ -4775,7 +5239,15 @@
         </w:numPr>
       </w:pPr>
       <w:r>
-        <w:t>(no limit on slot number)</w:t>
+        <w:t>(</w:t>
+      </w:r>
+      <w:proofErr w:type="gramStart"/>
+      <w:r>
+        <w:t>no</w:t>
+      </w:r>
+      <w:proofErr w:type="gramEnd"/>
+      <w:r>
+        <w:t xml:space="preserve"> limit on slot number)</w:t>
       </w:r>
     </w:p>
     <w:p>
@@ -4884,11 +5356,371 @@
       <w:pPr>
         <w:pStyle w:val="Heading1"/>
       </w:pPr>
-      <w:bookmarkStart w:id="18" w:name="_Toc156811184"/>
+      <w:bookmarkStart w:id="19" w:name="_Toc159695655"/>
       <w:r>
         <w:t>Software guidelines</w:t>
       </w:r>
-      <w:bookmarkEnd w:id="18"/>
+      <w:bookmarkEnd w:id="19"/>
+    </w:p>
+    <w:p>
+      <w:pPr>
+        <w:pStyle w:val="Heading2"/>
+      </w:pPr>
+      <w:r>
+        <w:rPr>
+          <w:rFonts w:hint="cs"/>
+          <w:rtl/>
+        </w:rPr>
+        <w:t>סינון הודעות מערוץ טורי</w:t>
+      </w:r>
+    </w:p>
+    <w:p>
+      <w:pPr>
+        <w:bidi/>
+        <w:rPr>
+          <w:rtl/>
+        </w:rPr>
+      </w:pPr>
+      <w:r>
+        <w:rPr>
+          <w:rFonts w:hint="cs"/>
+          <w:rtl/>
+        </w:rPr>
+        <w:t>הבעיה היא שלפעמים שתי הודעות צמודות מזוהות כהודעה אחת.</w:t>
+      </w:r>
+    </w:p>
+    <w:p>
+      <w:pPr>
+        <w:bidi/>
+        <w:rPr>
+          <w:rtl/>
+        </w:rPr>
+      </w:pPr>
+      <w:r>
+        <w:rPr>
+          <w:rFonts w:hint="cs"/>
+          <w:rtl/>
+        </w:rPr>
+        <w:t>פתרון אפשרי: שימוש בבתי סנכרון כדי לזהות התחלת הודעה.</w:t>
+      </w:r>
+    </w:p>
+    <w:p>
+      <w:pPr>
+        <w:bidi/>
+        <w:rPr>
+          <w:rtl/>
+        </w:rPr>
+      </w:pPr>
+      <w:r>
+        <w:rPr>
+          <w:rFonts w:hint="cs"/>
+          <w:rtl/>
+        </w:rPr>
+        <w:t>הרעיון הכללי הוא ליצר ולשמור רשימת אורכי-הודעה ידועים. אם הודעה באורך ידוע, אין בעיה לשלחה כמות שהיא</w:t>
+      </w:r>
+    </w:p>
+    <w:p>
+      <w:pPr>
+        <w:bidi/>
+        <w:rPr>
+          <w:rtl/>
+        </w:rPr>
+      </w:pPr>
+      <w:r>
+        <w:rPr>
+          <w:rFonts w:hint="cs"/>
+          <w:rtl/>
+        </w:rPr>
+        <w:t>אחרת, מוודאים שמתחילה עם בתי סנכרון וסורקים במטרה למצוא בתי סנכרון בתוך ההודעה ואז לפצל ולשלוח בתור שתי הודעות נפרדות.</w:t>
+      </w:r>
+    </w:p>
+    <w:p>
+      <w:pPr>
+        <w:pStyle w:val="ListParagraph"/>
+        <w:numPr>
+          <w:ilvl w:val="1"/>
+          <w:numId w:val="7"/>
+        </w:numPr>
+        <w:bidi/>
+      </w:pPr>
+      <w:r>
+        <w:rPr>
+          <w:rFonts w:hint="cs"/>
+          <w:rtl/>
+        </w:rPr>
+        <w:t xml:space="preserve">הודעה שלא התחילה עם בתי סנכרון, אמנם נשלחת הלאה אבל אינה מקדמת את </w:t>
+      </w:r>
+      <w:proofErr w:type="spellStart"/>
+      <w:r>
+        <w:t>LengthCountList</w:t>
+      </w:r>
+      <w:proofErr w:type="spellEnd"/>
+    </w:p>
+    <w:p>
+      <w:pPr>
+        <w:pStyle w:val="ListParagraph"/>
+        <w:numPr>
+          <w:ilvl w:val="1"/>
+          <w:numId w:val="7"/>
+        </w:numPr>
+        <w:bidi/>
+      </w:pPr>
+      <w:r>
+        <w:rPr>
+          <w:rFonts w:hint="cs"/>
+          <w:rtl/>
+        </w:rPr>
+        <w:t>הודעה שהתחילה עם בתי סנכרון ולא נמצאו בתוכה בתי סנכרון נשלחת הלאה ו</w:t>
+      </w:r>
+      <w:r>
+        <w:rPr>
+          <w:rFonts w:hint="cs"/>
+          <w:rtl/>
+        </w:rPr>
+        <w:t xml:space="preserve">מקדמים את הכניסה המתאימה ב </w:t>
+      </w:r>
+      <w:proofErr w:type="spellStart"/>
+      <w:r>
+        <w:t>LengthCountList</w:t>
+      </w:r>
+      <w:proofErr w:type="spellEnd"/>
+    </w:p>
+    <w:p>
+      <w:pPr>
+        <w:pStyle w:val="ListParagraph"/>
+        <w:numPr>
+          <w:ilvl w:val="1"/>
+          <w:numId w:val="7"/>
+        </w:numPr>
+        <w:bidi/>
+        <w:rPr>
+          <w:rtl/>
+        </w:rPr>
+      </w:pPr>
+      <w:r>
+        <w:rPr>
+          <w:rFonts w:hint="cs"/>
+          <w:rtl/>
+        </w:rPr>
+        <w:t xml:space="preserve">הודעה שנמצאו בה בתי סנכרון, מפוצלת וכל אחד מהחלקים נחשב חוקי. וההמשך </w:t>
+      </w:r>
+      <w:proofErr w:type="spellStart"/>
+      <w:r>
+        <w:rPr>
+          <w:rFonts w:hint="cs"/>
+          <w:rtl/>
+        </w:rPr>
+        <w:t>כהסעיף</w:t>
+      </w:r>
+      <w:proofErr w:type="spellEnd"/>
+      <w:r>
+        <w:rPr>
+          <w:rFonts w:hint="cs"/>
+          <w:rtl/>
+        </w:rPr>
+        <w:t xml:space="preserve"> הקודם.</w:t>
+      </w:r>
+    </w:p>
+    <w:p>
+      <w:pPr>
+        <w:bidi/>
+        <w:rPr>
+          <w:rtl/>
+        </w:rPr>
+      </w:pPr>
+    </w:p>
+    <w:p>
+      <w:pPr>
+        <w:bidi/>
+        <w:rPr>
+          <w:rtl/>
+        </w:rPr>
+      </w:pPr>
+      <w:r>
+        <w:rPr>
+          <w:rFonts w:hint="cs"/>
+          <w:rtl/>
+        </w:rPr>
+        <w:t xml:space="preserve">טרד שרץ ברקע בודק מדי שנייה את </w:t>
+      </w:r>
+      <w:proofErr w:type="spellStart"/>
+      <w:r>
+        <w:t>LengthCountList</w:t>
+      </w:r>
+      <w:proofErr w:type="spellEnd"/>
+      <w:r>
+        <w:rPr>
+          <w:rFonts w:hint="cs"/>
+          <w:rtl/>
+        </w:rPr>
+        <w:t xml:space="preserve"> ומחליט לעדכן את </w:t>
+      </w:r>
+      <w:proofErr w:type="spellStart"/>
+      <w:r>
+        <w:t>knownLengthList</w:t>
+      </w:r>
+      <w:proofErr w:type="spellEnd"/>
+    </w:p>
+    <w:p>
+      <w:pPr>
+        <w:bidi/>
+        <w:rPr>
+          <w:rtl/>
+        </w:rPr>
+      </w:pPr>
+    </w:p>
+    <w:p>
+      <w:pPr>
+        <w:bidi/>
+        <w:rPr>
+          <w:rtl/>
+        </w:rPr>
+      </w:pPr>
+      <w:r>
+        <w:rPr>
+          <w:rFonts w:hint="cs"/>
+          <w:rtl/>
+        </w:rPr>
+        <w:t xml:space="preserve">סריקה אחרי בתי סנכרון: בתחילה מנסים לאתר לפי </w:t>
+      </w:r>
+      <w:proofErr w:type="spellStart"/>
+      <w:r>
+        <w:t>knownLengthList</w:t>
+      </w:r>
+      <w:proofErr w:type="spellEnd"/>
+      <w:r>
+        <w:rPr>
+          <w:rFonts w:hint="cs"/>
+          <w:rtl/>
+        </w:rPr>
+        <w:t>, במידה ולא נמצא, סורק בית אחר בית.</w:t>
+      </w:r>
+    </w:p>
+    <w:p>
+      <w:pPr>
+        <w:bidi/>
+        <w:rPr>
+          <w:rFonts w:hint="cs"/>
+          <w:rtl/>
+        </w:rPr>
+      </w:pPr>
+    </w:p>
+    <w:p>
+      <w:r>
+        <w:t>Let's define:</w:t>
+      </w:r>
+    </w:p>
+    <w:p>
+      <w:r>
+        <w:t xml:space="preserve">List&lt;int&gt; </w:t>
+      </w:r>
+      <w:proofErr w:type="spellStart"/>
+      <w:r>
+        <w:t>knownLengthList</w:t>
+      </w:r>
+      <w:proofErr w:type="spellEnd"/>
+      <w:r>
+        <w:t xml:space="preserve"> // list of known message length. No need to scan messages with this length.</w:t>
+      </w:r>
+    </w:p>
+    <w:p>
+      <w:proofErr w:type="spellStart"/>
+      <w:r>
+        <w:t>Dic</w:t>
+      </w:r>
+      <w:proofErr w:type="spellEnd"/>
+      <w:r>
+        <w:t xml:space="preserve">&lt;int, int&gt; </w:t>
+      </w:r>
+      <w:proofErr w:type="spellStart"/>
+      <w:r>
+        <w:t>Lengt</w:t>
+      </w:r>
+      <w:r>
+        <w:t>hCountList</w:t>
+      </w:r>
+      <w:proofErr w:type="spellEnd"/>
+      <w:r>
+        <w:t xml:space="preserve"> //</w:t>
+      </w:r>
+      <w:r>
+        <w:t xml:space="preserve"> Count of message for each length.</w:t>
+      </w:r>
+    </w:p>
+    <w:p/>
+    <w:p>
+      <w:r>
+        <w:t xml:space="preserve">If message length is in </w:t>
+      </w:r>
+      <w:proofErr w:type="spellStart"/>
+      <w:r>
+        <w:t>knownLengthList</w:t>
+      </w:r>
+      <w:proofErr w:type="spellEnd"/>
+      <w:r>
+        <w:t>,</w:t>
+      </w:r>
+    </w:p>
+    <w:p>
+      <w:r>
+        <w:lastRenderedPageBreak/>
+        <w:tab/>
+        <w:t>Send it to consumer</w:t>
+      </w:r>
+    </w:p>
+    <w:p>
+      <w:r>
+        <w:t>Else</w:t>
+      </w:r>
+    </w:p>
+    <w:p>
+      <w:r>
+        <w:tab/>
+      </w:r>
+      <w:proofErr w:type="gramStart"/>
+      <w:r>
+        <w:t>Scan(</w:t>
+      </w:r>
+      <w:proofErr w:type="gramEnd"/>
+      <w:r>
+        <w:t>)</w:t>
+      </w:r>
+    </w:p>
+    <w:p>
+      <w:r>
+        <w:tab/>
+      </w:r>
+    </w:p>
+    <w:p>
+      <w:r>
+        <w:tab/>
+        <w:t>If sync bytes</w:t>
+      </w:r>
+    </w:p>
+    <w:p>
+      <w:r>
+        <w:tab/>
+        <w:t>If sync bytes found in message, split, and send the two parts to consumer,</w:t>
+      </w:r>
+    </w:p>
+    <w:p/>
+    <w:p>
+      <w:r>
+        <w:t xml:space="preserve">add each part length to </w:t>
+      </w:r>
+      <w:proofErr w:type="spellStart"/>
+      <w:r>
+        <w:t>LengthCountList</w:t>
+      </w:r>
+      <w:proofErr w:type="spellEnd"/>
+      <w:r>
+        <w:t xml:space="preserve"> and</w:t>
+      </w:r>
+    </w:p>
+    <w:p>
+      <w:pPr>
+        <w:ind w:firstLine="0"/>
+      </w:pPr>
     </w:p>
     <w:p>
       <w:pPr>
@@ -4909,28 +5741,28 @@
       <w:pPr>
         <w:pStyle w:val="Heading1"/>
       </w:pPr>
-      <w:bookmarkStart w:id="19" w:name="_Toc156811185"/>
+      <w:bookmarkStart w:id="20" w:name="_Toc159695656"/>
       <w:r>
         <w:lastRenderedPageBreak/>
         <w:t>New architecture (Aug 23)</w:t>
       </w:r>
-      <w:bookmarkEnd w:id="19"/>
+      <w:bookmarkEnd w:id="20"/>
     </w:p>
     <w:p>
       <w:pPr>
         <w:pStyle w:val="Heading2"/>
       </w:pPr>
-      <w:bookmarkStart w:id="20" w:name="_Toc156811186"/>
+      <w:bookmarkStart w:id="21" w:name="_Toc159695657"/>
       <w:r>
         <w:t>Use cases</w:t>
       </w:r>
-      <w:bookmarkEnd w:id="20"/>
+      <w:bookmarkEnd w:id="21"/>
     </w:p>
     <w:p>
       <w:pPr>
         <w:pStyle w:val="Heading3"/>
       </w:pPr>
-      <w:bookmarkStart w:id="21" w:name="_Toc156811187"/>
+      <w:bookmarkStart w:id="22" w:name="_Toc159695658"/>
       <w:r>
         <w:t xml:space="preserve">Use case 1: </w:t>
       </w:r>
@@ -4948,7 +5780,7 @@
       <w:r>
         <w:t xml:space="preserve"> startup</w:t>
       </w:r>
-      <w:bookmarkEnd w:id="21"/>
+      <w:bookmarkEnd w:id="22"/>
     </w:p>
     <w:p>
       <w:pPr>
@@ -5160,6 +5992,7 @@
                                 <w:szCs w:val="14"/>
                               </w:rPr>
                             </w:pPr>
+                            <w:proofErr w:type="gramStart"/>
                             <w:r>
                               <w:rPr>
                                 <w:sz w:val="14"/>
@@ -5167,6 +6000,7 @@
                               </w:rPr>
                               <w:t>Cube&lt;N&gt;.token.json</w:t>
                             </w:r>
+                            <w:proofErr w:type="gramEnd"/>
                           </w:p>
                           <w:p>
                             <w:pPr>
@@ -5279,6 +6113,7 @@
                           <w:szCs w:val="14"/>
                         </w:rPr>
                       </w:pPr>
+                      <w:proofErr w:type="gramStart"/>
                       <w:r>
                         <w:rPr>
                           <w:sz w:val="14"/>
@@ -5286,6 +6121,7 @@
                         </w:rPr>
                         <w:t>Cube&lt;N&gt;.token.json</w:t>
                       </w:r>
+                      <w:proofErr w:type="gramEnd"/>
                     </w:p>
                     <w:p>
                       <w:pPr>
@@ -5374,13 +6210,18 @@
         </mc:AlternateContent>
       </w:r>
       <w:r>
-        <w:t>'busy' means that a file called "cube&lt;N&gt;.</w:t>
+        <w:t>'busy' means that a file called "</w:t>
+      </w:r>
+      <w:proofErr w:type="gramStart"/>
+      <w:r>
+        <w:t>cube&lt;N&gt;.</w:t>
       </w:r>
       <w:proofErr w:type="spellStart"/>
       <w:r>
         <w:t>token.json</w:t>
       </w:r>
       <w:proofErr w:type="spellEnd"/>
+      <w:proofErr w:type="gramEnd"/>
       <w:r>
         <w:t>" exists in global folder.</w:t>
       </w:r>
@@ -5549,6 +6390,7 @@
       <w:r>
         <w:t>file "</w:t>
       </w:r>
+      <w:proofErr w:type="gramStart"/>
       <w:r>
         <w:t>cube&lt;N&gt;.</w:t>
       </w:r>
@@ -5557,6 +6399,7 @@
         <w:t>token.json</w:t>
       </w:r>
       <w:proofErr w:type="spellEnd"/>
+      <w:proofErr w:type="gramEnd"/>
       <w:r>
         <w:t>" per each cube in global folder.</w:t>
       </w:r>
@@ -5696,13 +6539,18 @@
         <w:t>s</w:t>
       </w:r>
       <w:r>
-        <w:t xml:space="preserve"> "cube&lt;N&gt;.</w:t>
+        <w:t xml:space="preserve"> "</w:t>
+      </w:r>
+      <w:proofErr w:type="gramStart"/>
+      <w:r>
+        <w:t>cube&lt;N&gt;.</w:t>
       </w:r>
       <w:proofErr w:type="spellStart"/>
       <w:r>
         <w:t>token.json</w:t>
       </w:r>
       <w:proofErr w:type="spellEnd"/>
+      <w:proofErr w:type="gramEnd"/>
       <w:r>
         <w:t>" per each cube in global folder.</w:t>
       </w:r>
@@ -5750,7 +6598,7 @@
       <w:pPr>
         <w:pStyle w:val="Heading3"/>
       </w:pPr>
-      <w:bookmarkStart w:id="22" w:name="_Toc156811188"/>
+      <w:bookmarkStart w:id="23" w:name="_Toc159695659"/>
       <w:r>
         <w:lastRenderedPageBreak/>
         <w:t xml:space="preserve">Use case 2: </w:t>
@@ -5761,7 +6609,7 @@
       <w:r>
         <w:t>new cube</w:t>
       </w:r>
-      <w:bookmarkEnd w:id="22"/>
+      <w:bookmarkEnd w:id="23"/>
     </w:p>
     <w:p>
       <w:pPr>
@@ -6279,14 +7127,7 @@
                                 <w:sz w:val="16"/>
                                 <w:szCs w:val="16"/>
                               </w:rPr>
-                              <w:t>“</w:t>
-                            </w:r>
-                            <w:r>
-                              <w:rPr>
-                                <w:sz w:val="16"/>
-                                <w:szCs w:val="16"/>
-                              </w:rPr>
-                              <w:t>CubeType”: {</w:t>
+                              <w:t>“CubeType”: {</w:t>
                             </w:r>
                           </w:p>
                           <w:p>
@@ -6504,14 +7345,7 @@
                           <w:sz w:val="16"/>
                           <w:szCs w:val="16"/>
                         </w:rPr>
-                        <w:t>“</w:t>
-                      </w:r>
-                      <w:r>
-                        <w:rPr>
-                          <w:sz w:val="16"/>
-                          <w:szCs w:val="16"/>
-                        </w:rPr>
-                        <w:t>CubeType”: {</w:t>
+                        <w:t>“CubeType”: {</w:t>
                       </w:r>
                     </w:p>
                     <w:p>
@@ -6711,7 +7545,7 @@
       <w:pPr>
         <w:pStyle w:val="Heading3"/>
       </w:pPr>
-      <w:bookmarkStart w:id="23" w:name="_Toc156811189"/>
+      <w:bookmarkStart w:id="24" w:name="_Toc159695660"/>
       <w:r>
         <w:lastRenderedPageBreak/>
         <w:t xml:space="preserve">Use case </w:t>
@@ -6728,7 +7562,7 @@
       <w:r>
         <w:t xml:space="preserve"> new setup file</w:t>
       </w:r>
-      <w:bookmarkEnd w:id="23"/>
+      <w:bookmarkEnd w:id="24"/>
     </w:p>
     <w:p>
       <w:pPr>
@@ -6963,7 +7797,7 @@
       <w:pPr>
         <w:pStyle w:val="Heading3"/>
       </w:pPr>
-      <w:bookmarkStart w:id="24" w:name="_Toc156811190"/>
+      <w:bookmarkStart w:id="25" w:name="_Toc159695661"/>
       <w:r>
         <w:t xml:space="preserve">Use case </w:t>
       </w:r>
@@ -6973,7 +7807,7 @@
       <w:r>
         <w:t>: Edit existing setup file</w:t>
       </w:r>
-      <w:bookmarkEnd w:id="24"/>
+      <w:bookmarkEnd w:id="25"/>
     </w:p>
     <w:p>
       <w:pPr>
@@ -7153,7 +7987,950 @@
     <w:p/>
     <w:p/>
     <w:p/>
+    <w:p>
+      <w:pPr>
+        <w:pStyle w:val="Heading1"/>
+      </w:pPr>
+      <w:bookmarkStart w:id="26" w:name="_Toc159695662"/>
+      <w:r>
+        <w:lastRenderedPageBreak/>
+        <w:t>From UEI doc</w:t>
+      </w:r>
+      <w:bookmarkEnd w:id="26"/>
+    </w:p>
+    <w:p>
+      <w:pPr>
+        <w:pStyle w:val="Heading2"/>
+      </w:pPr>
+      <w:bookmarkStart w:id="27" w:name="_Toc159695663"/>
+      <w:r>
+        <w:t xml:space="preserve">From </w:t>
+      </w:r>
+      <w:proofErr w:type="spellStart"/>
+      <w:r>
+        <w:t>ueisession.h</w:t>
+      </w:r>
+      <w:bookmarkEnd w:id="27"/>
+      <w:proofErr w:type="spellEnd"/>
+    </w:p>
+    <w:p>
+      <w:pPr>
+        <w:pStyle w:val="Heading3"/>
+      </w:pPr>
+      <w:bookmarkStart w:id="28" w:name="_Toc159695664"/>
+      <w:proofErr w:type="spellStart"/>
+      <w:r>
+        <w:t>ConfigureTimingForMessagingIO</w:t>
+      </w:r>
+      <w:bookmarkEnd w:id="28"/>
+      <w:proofErr w:type="spellEnd"/>
+    </w:p>
     <w:p/>
+    <w:p>
+      <w:pPr>
+        <w:spacing w:line="276" w:lineRule="auto"/>
+        <w:rPr>
+          <w:sz w:val="20"/>
+          <w:szCs w:val="20"/>
+        </w:rPr>
+      </w:pPr>
+      <w:r>
+        <w:rPr>
+          <w:sz w:val="20"/>
+          <w:szCs w:val="20"/>
+        </w:rPr>
+        <w:t xml:space="preserve">   /// \brief Configure the timing object for messaging IO</w:t>
+      </w:r>
+    </w:p>
+    <w:p>
+      <w:pPr>
+        <w:spacing w:line="276" w:lineRule="auto"/>
+        <w:rPr>
+          <w:sz w:val="20"/>
+          <w:szCs w:val="20"/>
+        </w:rPr>
+      </w:pPr>
+      <w:r>
+        <w:rPr>
+          <w:sz w:val="20"/>
+          <w:szCs w:val="20"/>
+        </w:rPr>
+        <w:t xml:space="preserve">   ///</w:t>
+      </w:r>
+    </w:p>
+    <w:p>
+      <w:pPr>
+        <w:spacing w:line="276" w:lineRule="auto"/>
+        <w:rPr>
+          <w:sz w:val="20"/>
+          <w:szCs w:val="20"/>
+        </w:rPr>
+      </w:pPr>
+      <w:r>
+        <w:rPr>
+          <w:sz w:val="20"/>
+          <w:szCs w:val="20"/>
+        </w:rPr>
+        <w:t xml:space="preserve">   /// Configure the session to do messaging IOs. This timing mode is only available</w:t>
+      </w:r>
+    </w:p>
+    <w:p>
+      <w:pPr>
+        <w:spacing w:line="276" w:lineRule="auto"/>
+        <w:rPr>
+          <w:sz w:val="20"/>
+          <w:szCs w:val="20"/>
+        </w:rPr>
+      </w:pPr>
+      <w:r>
+        <w:rPr>
+          <w:sz w:val="20"/>
+          <w:szCs w:val="20"/>
+        </w:rPr>
+        <w:t xml:space="preserve">   /// for Serial, CAN, ARINC-429 and MIL-1553 bus sessions.</w:t>
+      </w:r>
+    </w:p>
+    <w:p>
+      <w:pPr>
+        <w:spacing w:line="276" w:lineRule="auto"/>
+        <w:rPr>
+          <w:sz w:val="20"/>
+          <w:szCs w:val="20"/>
+        </w:rPr>
+      </w:pPr>
+      <w:r>
+        <w:rPr>
+          <w:sz w:val="20"/>
+          <w:szCs w:val="20"/>
+        </w:rPr>
+        <w:t xml:space="preserve">   /// The Serial, CAN, ARINC-429 and MIL-1553 bus devices can be programmed to wait for a certain </w:t>
+      </w:r>
+    </w:p>
+    <w:p>
+      <w:pPr>
+        <w:spacing w:line="276" w:lineRule="auto"/>
+        <w:rPr>
+          <w:sz w:val="20"/>
+          <w:szCs w:val="20"/>
+        </w:rPr>
+      </w:pPr>
+      <w:r>
+        <w:rPr>
+          <w:sz w:val="20"/>
+          <w:szCs w:val="20"/>
+        </w:rPr>
+        <w:t xml:space="preserve">   /// number of messages to be received before notifying the session. </w:t>
+      </w:r>
+    </w:p>
+    <w:p>
+      <w:pPr>
+        <w:spacing w:line="276" w:lineRule="auto"/>
+        <w:rPr>
+          <w:sz w:val="20"/>
+          <w:szCs w:val="20"/>
+        </w:rPr>
+      </w:pPr>
+      <w:r>
+        <w:rPr>
+          <w:sz w:val="20"/>
+          <w:szCs w:val="20"/>
+        </w:rPr>
+        <w:t xml:space="preserve">   /// It is also possible to program the maximum amount of time to wait for the</w:t>
+      </w:r>
+    </w:p>
+    <w:p>
+      <w:pPr>
+        <w:spacing w:line="276" w:lineRule="auto"/>
+        <w:rPr>
+          <w:sz w:val="20"/>
+          <w:szCs w:val="20"/>
+        </w:rPr>
+      </w:pPr>
+      <w:r>
+        <w:rPr>
+          <w:sz w:val="20"/>
+          <w:szCs w:val="20"/>
+        </w:rPr>
+        <w:t xml:space="preserve">   /// specified number of messages before notifying the session.</w:t>
+      </w:r>
+    </w:p>
+    <w:p>
+      <w:pPr>
+        <w:spacing w:line="276" w:lineRule="auto"/>
+        <w:rPr>
+          <w:sz w:val="20"/>
+          <w:szCs w:val="20"/>
+        </w:rPr>
+      </w:pPr>
+      <w:r>
+        <w:rPr>
+          <w:sz w:val="20"/>
+          <w:szCs w:val="20"/>
+        </w:rPr>
+        <w:t xml:space="preserve">   ///</w:t>
+      </w:r>
+    </w:p>
+    <w:p>
+      <w:pPr>
+        <w:spacing w:line="276" w:lineRule="auto"/>
+        <w:rPr>
+          <w:sz w:val="20"/>
+          <w:szCs w:val="20"/>
+        </w:rPr>
+      </w:pPr>
+      <w:r>
+        <w:rPr>
+          <w:sz w:val="20"/>
+          <w:szCs w:val="20"/>
+        </w:rPr>
+        <w:t xml:space="preserve">   /// For serial sessions a message is simply a byte, for CAN sessions a message</w:t>
+      </w:r>
+    </w:p>
+    <w:p>
+      <w:pPr>
+        <w:spacing w:line="276" w:lineRule="auto"/>
+        <w:rPr>
+          <w:sz w:val="20"/>
+          <w:szCs w:val="20"/>
+        </w:rPr>
+      </w:pPr>
+      <w:r>
+        <w:rPr>
+          <w:sz w:val="20"/>
+          <w:szCs w:val="20"/>
+        </w:rPr>
+        <w:t xml:space="preserve">   /// is a CAN frame represented with the data structure </w:t>
+      </w:r>
+      <w:proofErr w:type="spellStart"/>
+      <w:r>
+        <w:rPr>
+          <w:sz w:val="20"/>
+          <w:szCs w:val="20"/>
+        </w:rPr>
+        <w:t>tUeiCANFrame</w:t>
+      </w:r>
+      <w:proofErr w:type="spellEnd"/>
+      <w:r>
+        <w:rPr>
+          <w:sz w:val="20"/>
+          <w:szCs w:val="20"/>
+        </w:rPr>
+        <w:t>.</w:t>
+      </w:r>
+    </w:p>
+    <w:p>
+      <w:pPr>
+        <w:spacing w:line="276" w:lineRule="auto"/>
+        <w:rPr>
+          <w:sz w:val="20"/>
+          <w:szCs w:val="20"/>
+        </w:rPr>
+      </w:pPr>
+      <w:r>
+        <w:rPr>
+          <w:sz w:val="20"/>
+          <w:szCs w:val="20"/>
+        </w:rPr>
+        <w:t xml:space="preserve">   ///</w:t>
+      </w:r>
+    </w:p>
+    <w:p>
+      <w:pPr>
+        <w:spacing w:line="276" w:lineRule="auto"/>
+        <w:rPr>
+          <w:sz w:val="20"/>
+          <w:szCs w:val="20"/>
+        </w:rPr>
+      </w:pPr>
+      <w:r>
+        <w:rPr>
+          <w:sz w:val="20"/>
+          <w:szCs w:val="20"/>
+        </w:rPr>
+        <w:t xml:space="preserve">   /// \param </w:t>
+      </w:r>
+      <w:proofErr w:type="spellStart"/>
+      <w:r>
+        <w:rPr>
+          <w:sz w:val="20"/>
+          <w:szCs w:val="20"/>
+        </w:rPr>
+        <w:t>bufferSize</w:t>
+      </w:r>
+      <w:proofErr w:type="spellEnd"/>
+      <w:r>
+        <w:rPr>
+          <w:sz w:val="20"/>
+          <w:szCs w:val="20"/>
+        </w:rPr>
+        <w:t xml:space="preserve"> </w:t>
+      </w:r>
+      <w:proofErr w:type="gramStart"/>
+      <w:r>
+        <w:rPr>
+          <w:sz w:val="20"/>
+          <w:szCs w:val="20"/>
+        </w:rPr>
+        <w:t>The</w:t>
+      </w:r>
+      <w:proofErr w:type="gramEnd"/>
+      <w:r>
+        <w:rPr>
+          <w:sz w:val="20"/>
+          <w:szCs w:val="20"/>
+        </w:rPr>
+        <w:t xml:space="preserve"> </w:t>
+      </w:r>
+      <w:proofErr w:type="spellStart"/>
+      <w:r>
+        <w:rPr>
+          <w:sz w:val="20"/>
+          <w:szCs w:val="20"/>
+        </w:rPr>
+        <w:t>miminum</w:t>
+      </w:r>
+      <w:proofErr w:type="spellEnd"/>
+      <w:r>
+        <w:rPr>
+          <w:sz w:val="20"/>
+          <w:szCs w:val="20"/>
+        </w:rPr>
+        <w:t xml:space="preserve"> number of messages to buffer before notifying the session</w:t>
+      </w:r>
+    </w:p>
+    <w:p>
+      <w:pPr>
+        <w:spacing w:line="276" w:lineRule="auto"/>
+        <w:rPr>
+          <w:sz w:val="20"/>
+          <w:szCs w:val="20"/>
+        </w:rPr>
+      </w:pPr>
+      <w:r>
+        <w:rPr>
+          <w:sz w:val="20"/>
+          <w:szCs w:val="20"/>
+        </w:rPr>
+        <w:t xml:space="preserve">   /// \param </w:t>
+      </w:r>
+      <w:proofErr w:type="spellStart"/>
+      <w:r>
+        <w:rPr>
+          <w:sz w:val="20"/>
+          <w:szCs w:val="20"/>
+        </w:rPr>
+        <w:t>refreshRate</w:t>
+      </w:r>
+      <w:proofErr w:type="spellEnd"/>
+      <w:r>
+        <w:rPr>
+          <w:sz w:val="20"/>
+          <w:szCs w:val="20"/>
+        </w:rPr>
+        <w:t xml:space="preserve"> </w:t>
+      </w:r>
+      <w:proofErr w:type="gramStart"/>
+      <w:r>
+        <w:rPr>
+          <w:sz w:val="20"/>
+          <w:szCs w:val="20"/>
+        </w:rPr>
+        <w:t>The</w:t>
+      </w:r>
+      <w:proofErr w:type="gramEnd"/>
+      <w:r>
+        <w:rPr>
+          <w:sz w:val="20"/>
+          <w:szCs w:val="20"/>
+        </w:rPr>
+        <w:t xml:space="preserve"> rate at which the device notifies the session that messages have been received. Set the rate to 0 to be notified immediately when a message is received.</w:t>
+      </w:r>
+    </w:p>
+    <w:p>
+      <w:pPr>
+        <w:spacing w:line="276" w:lineRule="auto"/>
+        <w:rPr>
+          <w:sz w:val="20"/>
+          <w:szCs w:val="20"/>
+        </w:rPr>
+      </w:pPr>
+      <w:r>
+        <w:rPr>
+          <w:sz w:val="20"/>
+          <w:szCs w:val="20"/>
+        </w:rPr>
+        <w:t xml:space="preserve">   /// \</w:t>
+      </w:r>
+      <w:proofErr w:type="spellStart"/>
+      <w:r>
+        <w:rPr>
+          <w:sz w:val="20"/>
+          <w:szCs w:val="20"/>
+        </w:rPr>
+        <w:t>sa</w:t>
+      </w:r>
+      <w:proofErr w:type="spellEnd"/>
+      <w:r>
+        <w:rPr>
+          <w:sz w:val="20"/>
+          <w:szCs w:val="20"/>
+        </w:rPr>
+        <w:t xml:space="preserve"> </w:t>
+      </w:r>
+      <w:proofErr w:type="spellStart"/>
+      <w:r>
+        <w:rPr>
+          <w:sz w:val="20"/>
+          <w:szCs w:val="20"/>
+        </w:rPr>
+        <w:t>ConfigureTimingForBufferedIO</w:t>
+      </w:r>
+      <w:proofErr w:type="spellEnd"/>
+      <w:r>
+        <w:rPr>
+          <w:sz w:val="20"/>
+          <w:szCs w:val="20"/>
+        </w:rPr>
+        <w:t xml:space="preserve">, </w:t>
+      </w:r>
+      <w:proofErr w:type="spellStart"/>
+      <w:r>
+        <w:rPr>
+          <w:sz w:val="20"/>
+          <w:szCs w:val="20"/>
+        </w:rPr>
+        <w:t>ConfigureTimingForEdgeDetection</w:t>
+      </w:r>
+      <w:proofErr w:type="spellEnd"/>
+      <w:r>
+        <w:rPr>
+          <w:sz w:val="20"/>
+          <w:szCs w:val="20"/>
+        </w:rPr>
+        <w:t xml:space="preserve">, </w:t>
+      </w:r>
+      <w:proofErr w:type="spellStart"/>
+      <w:r>
+        <w:rPr>
+          <w:sz w:val="20"/>
+          <w:szCs w:val="20"/>
+        </w:rPr>
+        <w:t>ConfigureTimingForTimeSequencing</w:t>
+      </w:r>
+      <w:proofErr w:type="spellEnd"/>
+    </w:p>
+    <w:p>
+      <w:pPr>
+        <w:spacing w:line="276" w:lineRule="auto"/>
+        <w:rPr>
+          <w:b/>
+          <w:bCs/>
+          <w:sz w:val="20"/>
+          <w:szCs w:val="20"/>
+        </w:rPr>
+      </w:pPr>
+      <w:r>
+        <w:rPr>
+          <w:sz w:val="20"/>
+          <w:szCs w:val="20"/>
+        </w:rPr>
+        <w:t xml:space="preserve">   </w:t>
+      </w:r>
+      <w:proofErr w:type="spellStart"/>
+      <w:r>
+        <w:rPr>
+          <w:b/>
+          <w:bCs/>
+          <w:sz w:val="20"/>
+          <w:szCs w:val="20"/>
+        </w:rPr>
+        <w:t>UeiDaqAPI</w:t>
+      </w:r>
+      <w:proofErr w:type="spellEnd"/>
+      <w:r>
+        <w:rPr>
+          <w:b/>
+          <w:bCs/>
+          <w:sz w:val="20"/>
+          <w:szCs w:val="20"/>
+        </w:rPr>
+        <w:t xml:space="preserve"> void </w:t>
+      </w:r>
+      <w:proofErr w:type="spellStart"/>
+      <w:proofErr w:type="gramStart"/>
+      <w:r>
+        <w:rPr>
+          <w:b/>
+          <w:bCs/>
+          <w:sz w:val="20"/>
+          <w:szCs w:val="20"/>
+        </w:rPr>
+        <w:t>ConfigureTimingForMessagingIO</w:t>
+      </w:r>
+      <w:proofErr w:type="spellEnd"/>
+      <w:r>
+        <w:rPr>
+          <w:b/>
+          <w:bCs/>
+          <w:sz w:val="20"/>
+          <w:szCs w:val="20"/>
+        </w:rPr>
+        <w:t>(</w:t>
+      </w:r>
+      <w:proofErr w:type="gramEnd"/>
+      <w:r>
+        <w:rPr>
+          <w:b/>
+          <w:bCs/>
+          <w:sz w:val="20"/>
+          <w:szCs w:val="20"/>
+        </w:rPr>
+        <w:t xml:space="preserve">int </w:t>
+      </w:r>
+      <w:proofErr w:type="spellStart"/>
+      <w:r>
+        <w:rPr>
+          <w:b/>
+          <w:bCs/>
+          <w:sz w:val="20"/>
+          <w:szCs w:val="20"/>
+        </w:rPr>
+        <w:t>bufferSize</w:t>
+      </w:r>
+      <w:proofErr w:type="spellEnd"/>
+      <w:r>
+        <w:rPr>
+          <w:b/>
+          <w:bCs/>
+          <w:sz w:val="20"/>
+          <w:szCs w:val="20"/>
+        </w:rPr>
+        <w:t xml:space="preserve">, double </w:t>
+      </w:r>
+      <w:proofErr w:type="spellStart"/>
+      <w:r>
+        <w:rPr>
+          <w:b/>
+          <w:bCs/>
+          <w:sz w:val="20"/>
+          <w:szCs w:val="20"/>
+        </w:rPr>
+        <w:t>refreshRate</w:t>
+      </w:r>
+      <w:proofErr w:type="spellEnd"/>
+      <w:r>
+        <w:rPr>
+          <w:b/>
+          <w:bCs/>
+          <w:sz w:val="20"/>
+          <w:szCs w:val="20"/>
+        </w:rPr>
+        <w:t>);</w:t>
+      </w:r>
+    </w:p>
+    <w:p>
+      <w:pPr>
+        <w:bidi/>
+        <w:ind w:left="288" w:firstLine="0"/>
+        <w:rPr>
+          <w:rtl/>
+        </w:rPr>
+      </w:pPr>
+    </w:p>
+    <w:p>
+      <w:pPr>
+        <w:bidi/>
+        <w:ind w:left="288" w:firstLine="0"/>
+        <w:rPr>
+          <w:rtl/>
+        </w:rPr>
+      </w:pPr>
+      <w:r>
+        <w:rPr>
+          <w:rFonts w:hint="cs"/>
+          <w:rtl/>
+        </w:rPr>
+        <w:t xml:space="preserve">השתמשו בזה ב </w:t>
+      </w:r>
+      <w:r>
+        <w:rPr>
+          <w:rFonts w:hint="cs"/>
+        </w:rPr>
+        <w:t>CS</w:t>
+      </w:r>
+      <w:r>
+        <w:rPr>
+          <w:rFonts w:hint="cs"/>
+          <w:rtl/>
+        </w:rPr>
+        <w:t xml:space="preserve"> בשילוב עם </w:t>
+      </w:r>
+      <w:proofErr w:type="spellStart"/>
+      <w:r>
+        <w:t>BeginRead</w:t>
+      </w:r>
+      <w:proofErr w:type="spellEnd"/>
+    </w:p>
+    <w:p>
+      <w:pPr>
+        <w:bidi/>
+        <w:ind w:left="288" w:firstLine="0"/>
+        <w:rPr>
+          <w:rtl/>
+        </w:rPr>
+      </w:pPr>
+    </w:p>
+    <w:p>
+      <w:pPr>
+        <w:pStyle w:val="Heading3"/>
+      </w:pPr>
+      <w:bookmarkStart w:id="29" w:name="_Toc159695665"/>
+      <w:proofErr w:type="spellStart"/>
+      <w:r>
+        <w:t>ConfigureTimingForAsynchronousIO</w:t>
+      </w:r>
+      <w:bookmarkEnd w:id="29"/>
+      <w:proofErr w:type="spellEnd"/>
+    </w:p>
+    <w:p/>
+    <w:p>
+      <w:pPr>
+        <w:spacing w:line="276" w:lineRule="auto"/>
+        <w:ind w:left="288" w:firstLine="0"/>
+      </w:pPr>
+      <w:r>
+        <w:t xml:space="preserve">   /// \brief Configure the timing object for asynchronous FIFO based I/O</w:t>
+      </w:r>
+    </w:p>
+    <w:p>
+      <w:pPr>
+        <w:spacing w:line="276" w:lineRule="auto"/>
+        <w:ind w:left="288" w:firstLine="0"/>
+      </w:pPr>
+      <w:r>
+        <w:t xml:space="preserve">   ///</w:t>
+      </w:r>
+    </w:p>
+    <w:p>
+      <w:pPr>
+        <w:spacing w:line="276" w:lineRule="auto"/>
+        <w:ind w:left="288" w:firstLine="0"/>
+      </w:pPr>
+      <w:r>
+        <w:t xml:space="preserve">   /// Configure the timing object for asynchronous FIFO based I/O</w:t>
+      </w:r>
+    </w:p>
+    <w:p>
+      <w:pPr>
+        <w:spacing w:line="276" w:lineRule="auto"/>
+        <w:ind w:left="288" w:firstLine="0"/>
+      </w:pPr>
+      <w:r>
+        <w:t xml:space="preserve">   /// Data is read/written when the input/output FIFO reaches the specified watermark level,</w:t>
+      </w:r>
+    </w:p>
+    <w:p>
+      <w:pPr>
+        <w:spacing w:line="276" w:lineRule="auto"/>
+        <w:ind w:left="288" w:firstLine="0"/>
+      </w:pPr>
+      <w:r>
+        <w:t xml:space="preserve">   /// when the periodic timer expires or when the no activity timeout expires (whichever happens first)</w:t>
+      </w:r>
+    </w:p>
+    <w:p>
+      <w:pPr>
+        <w:spacing w:line="276" w:lineRule="auto"/>
+        <w:ind w:left="288" w:firstLine="0"/>
+      </w:pPr>
+      <w:r>
+        <w:t xml:space="preserve">   /// Set watermark to -1 to disable watermark events</w:t>
+      </w:r>
+    </w:p>
+    <w:p>
+      <w:pPr>
+        <w:spacing w:line="276" w:lineRule="auto"/>
+        <w:ind w:left="288" w:firstLine="0"/>
+      </w:pPr>
+      <w:r>
+        <w:t xml:space="preserve">   /// Set period to -1 to disable periodic timer events</w:t>
+      </w:r>
+    </w:p>
+    <w:p>
+      <w:pPr>
+        <w:spacing w:line="276" w:lineRule="auto"/>
+        <w:ind w:left="288" w:firstLine="0"/>
+      </w:pPr>
+      <w:r>
+        <w:t xml:space="preserve">   /// Set no activity timeout to -1 to disable no activity events</w:t>
+      </w:r>
+    </w:p>
+    <w:p>
+      <w:pPr>
+        <w:spacing w:line="276" w:lineRule="auto"/>
+        <w:ind w:left="288" w:firstLine="0"/>
+      </w:pPr>
+      <w:r>
+        <w:t xml:space="preserve">   ///</w:t>
+      </w:r>
+    </w:p>
+    <w:p>
+      <w:pPr>
+        <w:spacing w:line="276" w:lineRule="auto"/>
+        <w:ind w:left="288" w:firstLine="0"/>
+      </w:pPr>
+      <w:r>
+        <w:t xml:space="preserve">   /// \param watermark </w:t>
+      </w:r>
+      <w:proofErr w:type="gramStart"/>
+      <w:r>
+        <w:t>The</w:t>
+      </w:r>
+      <w:proofErr w:type="gramEnd"/>
+      <w:r>
+        <w:t xml:space="preserve"> watermark level used to configure FIFO asynchronous event. (-1) to disable</w:t>
+      </w:r>
+    </w:p>
+    <w:p>
+      <w:pPr>
+        <w:spacing w:line="276" w:lineRule="auto"/>
+        <w:ind w:left="288" w:firstLine="0"/>
+      </w:pPr>
+      <w:r>
+        <w:t xml:space="preserve">   /// \param </w:t>
+      </w:r>
+      <w:proofErr w:type="spellStart"/>
+      <w:r>
+        <w:t>periodUs</w:t>
+      </w:r>
+      <w:proofErr w:type="spellEnd"/>
+      <w:r>
+        <w:t xml:space="preserve"> </w:t>
+      </w:r>
+      <w:proofErr w:type="gramStart"/>
+      <w:r>
+        <w:t>The</w:t>
+      </w:r>
+      <w:proofErr w:type="gramEnd"/>
+      <w:r>
+        <w:t xml:space="preserve"> period at which an event is fired when the FIFO level stays below watermark for too long (-1) to disable) </w:t>
+      </w:r>
+    </w:p>
+    <w:p>
+      <w:pPr>
+        <w:spacing w:line="276" w:lineRule="auto"/>
+        <w:ind w:left="288" w:firstLine="0"/>
+      </w:pPr>
+      <w:r>
+        <w:t xml:space="preserve">   /// \param </w:t>
+      </w:r>
+      <w:proofErr w:type="spellStart"/>
+      <w:r>
+        <w:t>noActivityTimeoutUs</w:t>
+      </w:r>
+      <w:proofErr w:type="spellEnd"/>
+      <w:r>
+        <w:t xml:space="preserve"> </w:t>
+      </w:r>
+      <w:proofErr w:type="gramStart"/>
+      <w:r>
+        <w:t>The</w:t>
+      </w:r>
+      <w:proofErr w:type="gramEnd"/>
+      <w:r>
+        <w:t xml:space="preserve"> maximum time to wait for any activity (-1) disable</w:t>
+      </w:r>
+    </w:p>
+    <w:p>
+      <w:pPr>
+        <w:spacing w:line="276" w:lineRule="auto"/>
+        <w:ind w:left="288" w:firstLine="0"/>
+      </w:pPr>
+      <w:r>
+        <w:t xml:space="preserve">   /// \param </w:t>
+      </w:r>
+      <w:proofErr w:type="spellStart"/>
+      <w:r>
+        <w:t>maxDataSize</w:t>
+      </w:r>
+      <w:proofErr w:type="spellEnd"/>
+      <w:r>
+        <w:t xml:space="preserve"> </w:t>
+      </w:r>
+      <w:proofErr w:type="gramStart"/>
+      <w:r>
+        <w:t>The</w:t>
+      </w:r>
+      <w:proofErr w:type="gramEnd"/>
+      <w:r>
+        <w:t xml:space="preserve"> maximum number of values returned along with an event</w:t>
+      </w:r>
+    </w:p>
+    <w:p>
+      <w:pPr>
+        <w:spacing w:line="276" w:lineRule="auto"/>
+        <w:ind w:left="288" w:firstLine="0"/>
+        <w:rPr>
+          <w:b/>
+          <w:bCs/>
+        </w:rPr>
+      </w:pPr>
+      <w:r>
+        <w:t xml:space="preserve">   </w:t>
+      </w:r>
+      <w:proofErr w:type="spellStart"/>
+      <w:r>
+        <w:t>UeiDaqAPI</w:t>
+      </w:r>
+      <w:proofErr w:type="spellEnd"/>
+      <w:r>
+        <w:t xml:space="preserve"> void </w:t>
+      </w:r>
+      <w:r>
+        <w:rPr>
+          <w:b/>
+          <w:bCs/>
+        </w:rPr>
+        <w:t xml:space="preserve">(int watermark, int </w:t>
+      </w:r>
+      <w:proofErr w:type="spellStart"/>
+      <w:r>
+        <w:rPr>
+          <w:b/>
+          <w:bCs/>
+        </w:rPr>
+        <w:t>periodUs</w:t>
+      </w:r>
+      <w:proofErr w:type="spellEnd"/>
+      <w:r>
+        <w:rPr>
+          <w:b/>
+          <w:bCs/>
+        </w:rPr>
+        <w:t xml:space="preserve">, int </w:t>
+      </w:r>
+      <w:proofErr w:type="spellStart"/>
+      <w:r>
+        <w:rPr>
+          <w:b/>
+          <w:bCs/>
+        </w:rPr>
+        <w:t>noActivityTimeoutUs</w:t>
+      </w:r>
+      <w:proofErr w:type="spellEnd"/>
+      <w:r>
+        <w:rPr>
+          <w:b/>
+          <w:bCs/>
+        </w:rPr>
+        <w:t xml:space="preserve">, int </w:t>
+      </w:r>
+      <w:proofErr w:type="spellStart"/>
+      <w:r>
+        <w:rPr>
+          <w:b/>
+          <w:bCs/>
+        </w:rPr>
+        <w:t>maxDataSize</w:t>
+      </w:r>
+      <w:proofErr w:type="spellEnd"/>
+      <w:r>
+        <w:rPr>
+          <w:b/>
+          <w:bCs/>
+        </w:rPr>
+        <w:t>);</w:t>
+      </w:r>
+    </w:p>
+    <w:p>
+      <w:pPr>
+        <w:bidi/>
+        <w:ind w:left="288" w:firstLine="0"/>
+        <w:rPr>
+          <w:rtl/>
+        </w:rPr>
+      </w:pPr>
+    </w:p>
+    <w:p>
+      <w:pPr>
+        <w:bidi/>
+        <w:ind w:left="288" w:firstLine="0"/>
+        <w:rPr>
+          <w:rtl/>
+        </w:rPr>
+      </w:pPr>
+      <w:r>
+        <w:rPr>
+          <w:rFonts w:hint="cs"/>
+          <w:rtl/>
+        </w:rPr>
+        <w:t xml:space="preserve">השתמשו בזה ב </w:t>
+      </w:r>
+      <w:r>
+        <w:rPr>
+          <w:rFonts w:hint="cs"/>
+        </w:rPr>
+        <w:t xml:space="preserve">CS </w:t>
+      </w:r>
+      <w:r>
+        <w:rPr>
+          <w:rFonts w:hint="cs"/>
+          <w:rtl/>
+        </w:rPr>
+        <w:t xml:space="preserve"> בשילוב עם </w:t>
+      </w:r>
+      <w:r>
+        <w:t>R</w:t>
+      </w:r>
+      <w:r>
+        <w:t>ead</w:t>
+      </w:r>
+      <w:r>
+        <w:rPr>
+          <w:rFonts w:hint="cs"/>
+          <w:rtl/>
+        </w:rPr>
+        <w:t xml:space="preserve"> או </w:t>
+      </w:r>
+      <w:proofErr w:type="spellStart"/>
+      <w:r>
+        <w:t>ReadTimestamped</w:t>
+      </w:r>
+      <w:proofErr w:type="spellEnd"/>
+      <w:r>
+        <w:rPr>
+          <w:rFonts w:hint="cs"/>
+          <w:rtl/>
+        </w:rPr>
+        <w:t xml:space="preserve"> </w:t>
+      </w:r>
+    </w:p>
+    <w:p>
+      <w:pPr>
+        <w:bidi/>
+        <w:ind w:left="288" w:firstLine="0"/>
+      </w:pPr>
+      <w:r>
+        <w:rPr>
+          <w:rFonts w:hint="cs"/>
+          <w:rtl/>
+        </w:rPr>
+        <w:lastRenderedPageBreak/>
+        <w:t xml:space="preserve">(כאשר הפעולה המקדימה היא </w:t>
+      </w:r>
+      <w:proofErr w:type="spellStart"/>
+      <w:r>
+        <w:t>GetAvailableMessages</w:t>
+      </w:r>
+      <w:proofErr w:type="spellEnd"/>
+      <w:r>
+        <w:rPr>
+          <w:rFonts w:hint="cs"/>
+          <w:rtl/>
+        </w:rPr>
+        <w:t>)</w:t>
+      </w:r>
+    </w:p>
     <w:sectPr>
       <w:pgSz w:w="12240" w:h="15840"/>
       <w:pgMar w:top="1440" w:right="1440" w:bottom="1440" w:left="1440" w:header="720" w:footer="720" w:gutter="0"/>
@@ -7427,7 +9204,7 @@
   <w:abstractNum w:abstractNumId="2" w15:restartNumberingAfterBreak="0">
     <w:nsid w:val="09E674C3"/>
     <w:multiLevelType w:val="hybridMultilevel"/>
-    <w:tmpl w:val="F7003D1A"/>
+    <w:tmpl w:val="C4F446A8"/>
     <w:lvl w:ilvl="0" w:tplc="FFFFFFFF">
       <w:start w:val="1"/>
       <w:numFmt w:val="lowerLetter"/>
@@ -7461,14 +9238,17 @@
         <w:ind w:left="2088" w:hanging="180"/>
       </w:pPr>
     </w:lvl>
-    <w:lvl w:ilvl="3" w:tplc="FFFFFFFF" w:tentative="1">
-      <w:start w:val="1"/>
-      <w:numFmt w:val="decimal"/>
+    <w:lvl w:ilvl="3" w:tplc="EBCECB7E">
+      <w:start w:val="1"/>
+      <w:numFmt w:val="hebrew1"/>
       <w:lvlText w:val="%4."/>
       <w:lvlJc w:val="left"/>
       <w:pPr>
         <w:ind w:left="2808" w:hanging="360"/>
       </w:pPr>
+      <w:rPr>
+        <w:rFonts w:hint="default"/>
+      </w:rPr>
     </w:lvl>
     <w:lvl w:ilvl="4" w:tplc="FFFFFFFF" w:tentative="1">
       <w:start w:val="1"/>

</xml_diff>